<commit_message>
Added Declaration of Authorship in Preoject Description
</commit_message>
<xml_diff>
--- a/projectDocumentation.docx
+++ b/projectDocumentation.docx
@@ -250,7 +250,7 @@
                                 <w:sz w:val="24"/>
                                 <w:szCs w:val="24"/>
                               </w:rPr>
-                              <w:t>22.11.2025</w:t>
+                              <w:t>23.11.2025</w:t>
                             </w:r>
                             <w:r>
                               <w:rPr>
@@ -539,7 +539,7 @@
                           <w:sz w:val="24"/>
                           <w:szCs w:val="24"/>
                         </w:rPr>
-                        <w:t>22.11.2025</w:t>
+                        <w:t>23.11.2025</w:t>
                       </w:r>
                       <w:r>
                         <w:rPr>
@@ -1243,10 +1243,13 @@
         <w:jc w:val="left"/>
       </w:pPr>
       <w:r>
+        <w:rPr>
+          <w:noProof/>
+        </w:rPr>
         <w:drawing>
-          <wp:inline distT="0" distB="0" distL="0" distR="0" wp14:anchorId="408B25A1" wp14:editId="7937D009">
-            <wp:extent cx="4534533" cy="2524477"/>
-            <wp:effectExtent l="0" t="0" r="0" b="9525"/>
+          <wp:inline distT="0" distB="0" distL="0" distR="0" wp14:anchorId="408B25A1" wp14:editId="2EBD0CA7">
+            <wp:extent cx="5623560" cy="3130763"/>
+            <wp:effectExtent l="0" t="0" r="0" b="0"/>
             <wp:docPr id="1813691458" name="Grafik 1" descr="Ein Bild, das Text, Schrift, Screenshot, Brief enthält.&#10;&#10;KI-generierte Inhalte können fehlerhaft sein."/>
             <wp:cNvGraphicFramePr>
               <a:graphicFrameLocks xmlns:a="http://schemas.openxmlformats.org/drawingml/2006/main" noChangeAspect="1"/>
@@ -1267,7 +1270,50 @@
                   <pic:spPr>
                     <a:xfrm>
                       <a:off x="0" y="0"/>
-                      <a:ext cx="4534533" cy="2524477"/>
+                      <a:ext cx="5641646" cy="3140832"/>
+                    </a:xfrm>
+                    <a:prstGeom prst="rect">
+                      <a:avLst/>
+                    </a:prstGeom>
+                  </pic:spPr>
+                </pic:pic>
+              </a:graphicData>
+            </a:graphic>
+          </wp:inline>
+        </w:drawing>
+      </w:r>
+    </w:p>
+    <w:p>
+      <w:pPr>
+        <w:spacing w:before="0" w:after="200" w:line="276" w:lineRule="auto"/>
+        <w:jc w:val="left"/>
+      </w:pPr>
+      <w:r>
+        <w:drawing>
+          <wp:inline distT="0" distB="0" distL="0" distR="0" wp14:anchorId="4B79C2FA" wp14:editId="435C6D19">
+            <wp:extent cx="5256530" cy="3086735"/>
+            <wp:effectExtent l="0" t="0" r="1270" b="0"/>
+            <wp:docPr id="998331164" name="Grafik 1" descr="Ein Bild, das Text, Screenshot, Schrift, Zahl enthält.&#10;&#10;KI-generierte Inhalte können fehlerhaft sein."/>
+            <wp:cNvGraphicFramePr>
+              <a:graphicFrameLocks xmlns:a="http://schemas.openxmlformats.org/drawingml/2006/main" noChangeAspect="1"/>
+            </wp:cNvGraphicFramePr>
+            <a:graphic xmlns:a="http://schemas.openxmlformats.org/drawingml/2006/main">
+              <a:graphicData uri="http://schemas.openxmlformats.org/drawingml/2006/picture">
+                <pic:pic xmlns:pic="http://schemas.openxmlformats.org/drawingml/2006/picture">
+                  <pic:nvPicPr>
+                    <pic:cNvPr id="998331164" name="Grafik 1" descr="Ein Bild, das Text, Screenshot, Schrift, Zahl enthält.&#10;&#10;KI-generierte Inhalte können fehlerhaft sein."/>
+                    <pic:cNvPicPr/>
+                  </pic:nvPicPr>
+                  <pic:blipFill>
+                    <a:blip r:embed="rId11"/>
+                    <a:stretch>
+                      <a:fillRect/>
+                    </a:stretch>
+                  </pic:blipFill>
+                  <pic:spPr>
+                    <a:xfrm>
+                      <a:off x="0" y="0"/>
+                      <a:ext cx="5256530" cy="3086735"/>
                     </a:xfrm>
                     <a:prstGeom prst="rect">
                       <a:avLst/>
@@ -1988,7 +2034,7 @@
           <w:pPr>
             <w:spacing w:line="240" w:lineRule="auto"/>
             <w:sectPr>
-              <w:footerReference w:type="default" r:id="rId11"/>
+              <w:footerReference w:type="default" r:id="rId12"/>
               <w:pgSz w:w="11906" w:h="16838"/>
               <w:pgMar w:top="1814" w:right="1814" w:bottom="1814" w:left="1814" w:header="709" w:footer="709" w:gutter="0"/>
               <w:pgNumType w:fmt="lowerRoman"/>
@@ -2581,7 +2627,7 @@
                     </pic:cNvPicPr>
                   </pic:nvPicPr>
                   <pic:blipFill>
-                    <a:blip r:embed="rId12">
+                    <a:blip r:embed="rId13">
                       <a:extLst>
                         <a:ext uri="{28A0092B-C50C-407E-A947-70E740481C1C}">
                           <a14:useLocalDpi xmlns:a14="http://schemas.microsoft.com/office/drawing/2010/main" val="0"/>
@@ -2636,19 +2682,7 @@
         <w:rPr>
           <w:lang w:val="en-US"/>
         </w:rPr>
-        <w:t>.</w:t>
-      </w:r>
-      <w:r>
-        <w:rPr>
-          <w:lang w:val="en-US"/>
-        </w:rPr>
-        <w:t>2</w:t>
-      </w:r>
-      <w:r>
-        <w:rPr>
-          <w:lang w:val="en-US"/>
-        </w:rPr>
-        <w:t xml:space="preserve">: </w:t>
+        <w:t xml:space="preserve">.2: </w:t>
       </w:r>
       <w:r>
         <w:rPr>
@@ -2808,6 +2842,7 @@
       </w:pPr>
       <w:r>
         <w:rPr>
+          <w:noProof/>
           <w:lang w:val="en-US"/>
         </w:rPr>
         <w:lastRenderedPageBreak/>
@@ -2827,7 +2862,7 @@
                     <pic:cNvPicPr/>
                   </pic:nvPicPr>
                   <pic:blipFill>
-                    <a:blip r:embed="rId13"/>
+                    <a:blip r:embed="rId14"/>
                     <a:stretch>
                       <a:fillRect/>
                     </a:stretch>
@@ -2859,25 +2894,7 @@
         <w:rPr>
           <w:lang w:val="en-US"/>
         </w:rPr>
-        <w:t>Figure</w:t>
-      </w:r>
-      <w:r>
-        <w:rPr>
-          <w:lang w:val="en-US"/>
-        </w:rPr>
-        <w:t xml:space="preserve"> </w:t>
-      </w:r>
-      <w:r>
-        <w:rPr>
-          <w:lang w:val="en-US"/>
-        </w:rPr>
-        <w:t>4</w:t>
-      </w:r>
-      <w:r>
-        <w:rPr>
-          <w:lang w:val="en-US"/>
-        </w:rPr>
-        <w:t>.</w:t>
+        <w:t>Figure 4.</w:t>
       </w:r>
       <w:r>
         <w:fldChar w:fldCharType="begin"/>
@@ -2908,13 +2925,7 @@
         <w:rPr>
           <w:lang w:val="en-US"/>
         </w:rPr>
-        <w:t xml:space="preserve">: </w:t>
-      </w:r>
-      <w:r>
-        <w:rPr>
-          <w:lang w:val="en-US"/>
-        </w:rPr>
-        <w:t>Team’s internal milestone d</w:t>
+        <w:t>: Team’s internal milestone d</w:t>
       </w:r>
       <w:r>
         <w:rPr>

</xml_diff>

<commit_message>
Added Declaration of Authorship in Project Describtion
</commit_message>
<xml_diff>
--- a/projectDocumentation.docx
+++ b/projectDocumentation.docx
@@ -1289,6 +1289,9 @@
         <w:jc w:val="left"/>
       </w:pPr>
       <w:r>
+        <w:rPr>
+          <w:noProof/>
+        </w:rPr>
         <w:drawing>
           <wp:inline distT="0" distB="0" distL="0" distR="0" wp14:anchorId="4B79C2FA" wp14:editId="435C6D19">
             <wp:extent cx="5256530" cy="3086735"/>
@@ -1325,11 +1328,68 @@
           </wp:inline>
         </w:drawing>
       </w:r>
+    </w:p>
+    <w:p>
+      <w:pPr>
+        <w:spacing w:before="0" w:after="200" w:line="276" w:lineRule="auto"/>
+        <w:jc w:val="left"/>
+      </w:pPr>
+      <w:r>
+        <w:rPr>
+          <w:noProof/>
+        </w:rPr>
+        <w:lastRenderedPageBreak/>
+        <w:drawing>
+          <wp:inline distT="0" distB="0" distL="0" distR="0" wp14:anchorId="7C2C8A88" wp14:editId="2029973F">
+            <wp:extent cx="5476875" cy="3218304"/>
+            <wp:effectExtent l="0" t="0" r="0" b="1270"/>
+            <wp:docPr id="1874809477" name="Grafik 4"/>
+            <wp:cNvGraphicFramePr>
+              <a:graphicFrameLocks xmlns:a="http://schemas.openxmlformats.org/drawingml/2006/main" noChangeAspect="1"/>
+            </wp:cNvGraphicFramePr>
+            <a:graphic xmlns:a="http://schemas.openxmlformats.org/drawingml/2006/main">
+              <a:graphicData uri="http://schemas.openxmlformats.org/drawingml/2006/picture">
+                <pic:pic xmlns:pic="http://schemas.openxmlformats.org/drawingml/2006/picture">
+                  <pic:nvPicPr>
+                    <pic:cNvPr id="0" name="Picture 2"/>
+                    <pic:cNvPicPr>
+                      <a:picLocks noChangeAspect="1" noChangeArrowheads="1"/>
+                    </pic:cNvPicPr>
+                  </pic:nvPicPr>
+                  <pic:blipFill>
+                    <a:blip r:embed="rId12">
+                      <a:extLst>
+                        <a:ext uri="{28A0092B-C50C-407E-A947-70E740481C1C}">
+                          <a14:useLocalDpi xmlns:a14="http://schemas.microsoft.com/office/drawing/2010/main" val="0"/>
+                        </a:ext>
+                      </a:extLst>
+                    </a:blip>
+                    <a:srcRect/>
+                    <a:stretch>
+                      <a:fillRect/>
+                    </a:stretch>
+                  </pic:blipFill>
+                  <pic:spPr bwMode="auto">
+                    <a:xfrm>
+                      <a:off x="0" y="0"/>
+                      <a:ext cx="5484023" cy="3222504"/>
+                    </a:xfrm>
+                    <a:prstGeom prst="rect">
+                      <a:avLst/>
+                    </a:prstGeom>
+                    <a:noFill/>
+                  </pic:spPr>
+                </pic:pic>
+              </a:graphicData>
+            </a:graphic>
+          </wp:inline>
+        </w:drawing>
+      </w:r>
       <w:r>
         <w:br w:type="page"/>
       </w:r>
     </w:p>
-    <w:bookmarkStart w:id="0" w:name="_Toc71896469" w:displacedByCustomXml="next"/>
+    <w:bookmarkStart w:id="0" w:name="_Toc214830096" w:displacedByCustomXml="next"/>
     <w:sdt>
       <w:sdtPr>
         <w:rPr>
@@ -1352,7 +1412,6 @@
         </w:rPr>
       </w:sdtEndPr>
       <w:sdtContent>
-        <w:bookmarkEnd w:id="0" w:displacedByCustomXml="prev"/>
         <w:p>
           <w:pPr>
             <w:pStyle w:val="berschrift1"/>
@@ -1364,6 +1423,7 @@
           <w:r>
             <w:t>Content</w:t>
           </w:r>
+          <w:bookmarkEnd w:id="0"/>
         </w:p>
         <w:p>
           <w:pPr>
@@ -1371,7 +1431,11 @@
             <w:rPr>
               <w:rFonts w:asciiTheme="minorHAnsi" w:eastAsiaTheme="minorEastAsia" w:hAnsiTheme="minorHAnsi"/>
               <w:noProof/>
+              <w:kern w:val="2"/>
+              <w:sz w:val="24"/>
+              <w:szCs w:val="24"/>
               <w:lang w:eastAsia="de-DE"/>
+              <w14:ligatures w14:val="standardContextual"/>
             </w:rPr>
           </w:pPr>
           <w:r>
@@ -1383,7 +1447,7 @@
           <w:r>
             <w:fldChar w:fldCharType="separate"/>
           </w:r>
-          <w:hyperlink w:anchor="_Toc71896469" w:history="1">
+          <w:hyperlink w:anchor="_Toc214830096" w:history="1">
             <w:r>
               <w:rPr>
                 <w:rStyle w:val="Hyperlink"/>
@@ -1410,7 +1474,7 @@
                 <w:noProof/>
                 <w:webHidden/>
               </w:rPr>
-              <w:instrText xml:space="preserve"> PAGEREF _Toc71896469 \h </w:instrText>
+              <w:instrText xml:space="preserve"> PAGEREF _Toc214830096 \h </w:instrText>
             </w:r>
             <w:r>
               <w:rPr>
@@ -1430,7 +1494,7 @@
                 <w:noProof/>
                 <w:webHidden/>
               </w:rPr>
-              <w:t>iii</w:t>
+              <w:t>iv</w:t>
             </w:r>
             <w:r>
               <w:rPr>
@@ -1447,10 +1511,14 @@
             <w:rPr>
               <w:rFonts w:asciiTheme="minorHAnsi" w:eastAsiaTheme="minorEastAsia" w:hAnsiTheme="minorHAnsi"/>
               <w:noProof/>
+              <w:kern w:val="2"/>
+              <w:sz w:val="24"/>
+              <w:szCs w:val="24"/>
               <w:lang w:eastAsia="de-DE"/>
+              <w14:ligatures w14:val="standardContextual"/>
             </w:rPr>
           </w:pPr>
-          <w:hyperlink w:anchor="_Toc71896470" w:history="1">
+          <w:hyperlink w:anchor="_Toc214830097" w:history="1">
             <w:r>
               <w:rPr>
                 <w:rStyle w:val="Hyperlink"/>
@@ -1462,7 +1530,11 @@
               <w:rPr>
                 <w:rFonts w:asciiTheme="minorHAnsi" w:eastAsiaTheme="minorEastAsia" w:hAnsiTheme="minorHAnsi"/>
                 <w:noProof/>
+                <w:kern w:val="2"/>
+                <w:sz w:val="24"/>
+                <w:szCs w:val="24"/>
                 <w:lang w:eastAsia="de-DE"/>
+                <w14:ligatures w14:val="standardContextual"/>
               </w:rPr>
               <w:tab/>
             </w:r>
@@ -1492,7 +1564,7 @@
                 <w:noProof/>
                 <w:webHidden/>
               </w:rPr>
-              <w:instrText xml:space="preserve"> PAGEREF _Toc71896470 \h </w:instrText>
+              <w:instrText xml:space="preserve"> PAGEREF _Toc214830097 \h </w:instrText>
             </w:r>
             <w:r>
               <w:rPr>
@@ -1529,14 +1601,19 @@
             <w:rPr>
               <w:rFonts w:asciiTheme="minorHAnsi" w:eastAsiaTheme="minorEastAsia" w:hAnsiTheme="minorHAnsi"/>
               <w:noProof/>
+              <w:kern w:val="2"/>
+              <w:sz w:val="24"/>
+              <w:szCs w:val="24"/>
               <w:lang w:eastAsia="de-DE"/>
+              <w14:ligatures w14:val="standardContextual"/>
             </w:rPr>
           </w:pPr>
-          <w:hyperlink w:anchor="_Toc71896477" w:history="1">
+          <w:hyperlink w:anchor="_Toc214830098" w:history="1">
             <w:r>
               <w:rPr>
                 <w:rStyle w:val="Hyperlink"/>
                 <w:noProof/>
+                <w:lang w:val="en-US"/>
               </w:rPr>
               <w:t>2</w:t>
             </w:r>
@@ -1544,7 +1621,11 @@
               <w:rPr>
                 <w:rFonts w:asciiTheme="minorHAnsi" w:eastAsiaTheme="minorEastAsia" w:hAnsiTheme="minorHAnsi"/>
                 <w:noProof/>
+                <w:kern w:val="2"/>
+                <w:sz w:val="24"/>
+                <w:szCs w:val="24"/>
                 <w:lang w:eastAsia="de-DE"/>
+                <w14:ligatures w14:val="standardContextual"/>
               </w:rPr>
               <w:tab/>
             </w:r>
@@ -1552,6 +1633,7 @@
               <w:rPr>
                 <w:rStyle w:val="Hyperlink"/>
                 <w:noProof/>
+                <w:lang w:val="en-US"/>
               </w:rPr>
               <w:t>Current state of the project</w:t>
             </w:r>
@@ -1574,7 +1656,7 @@
                 <w:noProof/>
                 <w:webHidden/>
               </w:rPr>
-              <w:instrText xml:space="preserve"> PAGEREF _Toc71896477 \h </w:instrText>
+              <w:instrText xml:space="preserve"> PAGEREF _Toc214830098 \h </w:instrText>
             </w:r>
             <w:r>
               <w:rPr>
@@ -1594,7 +1676,7 @@
                 <w:noProof/>
                 <w:webHidden/>
               </w:rPr>
-              <w:t>3</w:t>
+              <w:t>1</w:t>
             </w:r>
             <w:r>
               <w:rPr>
@@ -1611,14 +1693,19 @@
             <w:rPr>
               <w:rFonts w:asciiTheme="minorHAnsi" w:eastAsiaTheme="minorEastAsia" w:hAnsiTheme="minorHAnsi"/>
               <w:noProof/>
+              <w:kern w:val="2"/>
+              <w:sz w:val="24"/>
+              <w:szCs w:val="24"/>
               <w:lang w:eastAsia="de-DE"/>
+              <w14:ligatures w14:val="standardContextual"/>
             </w:rPr>
           </w:pPr>
-          <w:hyperlink w:anchor="_Toc71896477" w:history="1">
+          <w:hyperlink w:anchor="_Toc214830099" w:history="1">
             <w:r>
               <w:rPr>
                 <w:rStyle w:val="Hyperlink"/>
                 <w:noProof/>
+                <w:lang w:val="en-US"/>
               </w:rPr>
               <w:t>3</w:t>
             </w:r>
@@ -1626,7 +1713,11 @@
               <w:rPr>
                 <w:rFonts w:asciiTheme="minorHAnsi" w:eastAsiaTheme="minorEastAsia" w:hAnsiTheme="minorHAnsi"/>
                 <w:noProof/>
+                <w:kern w:val="2"/>
+                <w:sz w:val="24"/>
+                <w:szCs w:val="24"/>
                 <w:lang w:eastAsia="de-DE"/>
+                <w14:ligatures w14:val="standardContextual"/>
               </w:rPr>
               <w:tab/>
             </w:r>
@@ -1634,6 +1725,7 @@
               <w:rPr>
                 <w:rStyle w:val="Hyperlink"/>
                 <w:noProof/>
+                <w:lang w:val="en-US"/>
               </w:rPr>
               <w:t>Program structure</w:t>
             </w:r>
@@ -1656,7 +1748,7 @@
                 <w:noProof/>
                 <w:webHidden/>
               </w:rPr>
-              <w:instrText xml:space="preserve"> PAGEREF _Toc71896477 \h </w:instrText>
+              <w:instrText xml:space="preserve"> PAGEREF _Toc214830099 \h </w:instrText>
             </w:r>
             <w:r>
               <w:rPr>
@@ -1676,7 +1768,7 @@
                 <w:noProof/>
                 <w:webHidden/>
               </w:rPr>
-              <w:t>3</w:t>
+              <w:t>1</w:t>
             </w:r>
             <w:r>
               <w:rPr>
@@ -1691,85 +1783,86 @@
           <w:pPr>
             <w:pStyle w:val="Verzeichnis2"/>
             <w:tabs>
-              <w:tab w:val="left" w:pos="880"/>
+              <w:tab w:val="left" w:pos="960"/>
               <w:tab w:val="right" w:leader="dot" w:pos="8268"/>
             </w:tabs>
             <w:rPr>
               <w:rFonts w:asciiTheme="minorHAnsi" w:eastAsiaTheme="minorEastAsia" w:hAnsiTheme="minorHAnsi"/>
               <w:noProof/>
+              <w:kern w:val="2"/>
+              <w:sz w:val="24"/>
+              <w:szCs w:val="24"/>
               <w:lang w:eastAsia="de-DE"/>
+              <w14:ligatures w14:val="standardContextual"/>
             </w:rPr>
           </w:pPr>
-          <w:hyperlink w:anchor="_Toc71896478" w:history="1">
+          <w:hyperlink w:anchor="_Toc214830100" w:history="1">
             <w:r>
               <w:rPr>
                 <w:rStyle w:val="Hyperlink"/>
                 <w:noProof/>
               </w:rPr>
-              <w:t>3</w:t>
+              <w:t>3.1</w:t>
+            </w:r>
+            <w:r>
+              <w:rPr>
+                <w:rFonts w:asciiTheme="minorHAnsi" w:eastAsiaTheme="minorEastAsia" w:hAnsiTheme="minorHAnsi"/>
+                <w:noProof/>
+                <w:kern w:val="2"/>
+                <w:sz w:val="24"/>
+                <w:szCs w:val="24"/>
+                <w:lang w:eastAsia="de-DE"/>
+                <w14:ligatures w14:val="standardContextual"/>
+              </w:rPr>
+              <w:tab/>
             </w:r>
             <w:r>
               <w:rPr>
                 <w:rStyle w:val="Hyperlink"/>
                 <w:noProof/>
               </w:rPr>
-              <w:t>.1</w:t>
-            </w:r>
-            <w:r>
-              <w:rPr>
-                <w:rFonts w:asciiTheme="minorHAnsi" w:eastAsiaTheme="minorEastAsia" w:hAnsiTheme="minorHAnsi"/>
-                <w:noProof/>
-                <w:lang w:eastAsia="de-DE"/>
+              <w:t>Classes</w:t>
+            </w:r>
+            <w:r>
+              <w:rPr>
+                <w:noProof/>
+                <w:webHidden/>
               </w:rPr>
               <w:tab/>
             </w:r>
             <w:r>
               <w:rPr>
-                <w:rStyle w:val="Hyperlink"/>
-                <w:noProof/>
-              </w:rPr>
-              <w:t>Classes</w:t>
-            </w:r>
-            <w:r>
-              <w:rPr>
                 <w:noProof/>
                 <w:webHidden/>
               </w:rPr>
-              <w:tab/>
+              <w:fldChar w:fldCharType="begin"/>
             </w:r>
             <w:r>
               <w:rPr>
                 <w:noProof/>
                 <w:webHidden/>
               </w:rPr>
-              <w:fldChar w:fldCharType="begin"/>
+              <w:instrText xml:space="preserve"> PAGEREF _Toc214830100 \h </w:instrText>
             </w:r>
             <w:r>
               <w:rPr>
                 <w:noProof/>
                 <w:webHidden/>
               </w:rPr>
-              <w:instrText xml:space="preserve"> PAGEREF _Toc71896478 \h </w:instrText>
             </w:r>
             <w:r>
               <w:rPr>
                 <w:noProof/>
                 <w:webHidden/>
               </w:rPr>
+              <w:fldChar w:fldCharType="separate"/>
             </w:r>
             <w:r>
               <w:rPr>
                 <w:noProof/>
                 <w:webHidden/>
               </w:rPr>
-              <w:fldChar w:fldCharType="separate"/>
-            </w:r>
-            <w:r>
-              <w:rPr>
-                <w:noProof/>
-                <w:webHidden/>
-              </w:rPr>
-              <w:t>3</w:t>
+              <w:t>1</w:t>
             </w:r>
             <w:r>
               <w:rPr>
@@ -1784,85 +1877,86 @@
           <w:pPr>
             <w:pStyle w:val="Verzeichnis2"/>
             <w:tabs>
-              <w:tab w:val="left" w:pos="880"/>
+              <w:tab w:val="left" w:pos="960"/>
               <w:tab w:val="right" w:leader="dot" w:pos="8268"/>
             </w:tabs>
             <w:rPr>
               <w:rFonts w:asciiTheme="minorHAnsi" w:eastAsiaTheme="minorEastAsia" w:hAnsiTheme="minorHAnsi"/>
               <w:noProof/>
+              <w:kern w:val="2"/>
+              <w:sz w:val="24"/>
+              <w:szCs w:val="24"/>
               <w:lang w:eastAsia="de-DE"/>
+              <w14:ligatures w14:val="standardContextual"/>
             </w:rPr>
           </w:pPr>
-          <w:hyperlink w:anchor="_Toc71896479" w:history="1">
+          <w:hyperlink w:anchor="_Toc214830101" w:history="1">
             <w:r>
               <w:rPr>
                 <w:rStyle w:val="Hyperlink"/>
                 <w:noProof/>
               </w:rPr>
-              <w:t>3</w:t>
+              <w:t>3.2</w:t>
+            </w:r>
+            <w:r>
+              <w:rPr>
+                <w:rFonts w:asciiTheme="minorHAnsi" w:eastAsiaTheme="minorEastAsia" w:hAnsiTheme="minorHAnsi"/>
+                <w:noProof/>
+                <w:kern w:val="2"/>
+                <w:sz w:val="24"/>
+                <w:szCs w:val="24"/>
+                <w:lang w:eastAsia="de-DE"/>
+                <w14:ligatures w14:val="standardContextual"/>
+              </w:rPr>
+              <w:tab/>
             </w:r>
             <w:r>
               <w:rPr>
                 <w:rStyle w:val="Hyperlink"/>
                 <w:noProof/>
               </w:rPr>
-              <w:t>.2</w:t>
-            </w:r>
-            <w:r>
-              <w:rPr>
-                <w:rFonts w:asciiTheme="minorHAnsi" w:eastAsiaTheme="minorEastAsia" w:hAnsiTheme="minorHAnsi"/>
-                <w:noProof/>
-                <w:lang w:eastAsia="de-DE"/>
+              <w:t>UML Diagram</w:t>
+            </w:r>
+            <w:r>
+              <w:rPr>
+                <w:noProof/>
+                <w:webHidden/>
               </w:rPr>
               <w:tab/>
             </w:r>
             <w:r>
               <w:rPr>
-                <w:rStyle w:val="Hyperlink"/>
-                <w:noProof/>
-              </w:rPr>
-              <w:t>UML Diagram</w:t>
-            </w:r>
-            <w:r>
-              <w:rPr>
                 <w:noProof/>
                 <w:webHidden/>
               </w:rPr>
-              <w:tab/>
+              <w:fldChar w:fldCharType="begin"/>
             </w:r>
             <w:r>
               <w:rPr>
                 <w:noProof/>
                 <w:webHidden/>
               </w:rPr>
-              <w:fldChar w:fldCharType="begin"/>
+              <w:instrText xml:space="preserve"> PAGEREF _Toc214830101 \h </w:instrText>
             </w:r>
             <w:r>
               <w:rPr>
                 <w:noProof/>
                 <w:webHidden/>
               </w:rPr>
-              <w:instrText xml:space="preserve"> PAGEREF _Toc71896479 \h </w:instrText>
             </w:r>
             <w:r>
               <w:rPr>
                 <w:noProof/>
                 <w:webHidden/>
               </w:rPr>
+              <w:fldChar w:fldCharType="separate"/>
             </w:r>
             <w:r>
               <w:rPr>
                 <w:noProof/>
                 <w:webHidden/>
               </w:rPr>
-              <w:fldChar w:fldCharType="separate"/>
-            </w:r>
-            <w:r>
-              <w:rPr>
-                <w:noProof/>
-                <w:webHidden/>
-              </w:rPr>
-              <w:t>5</w:t>
+              <w:t>2</w:t>
             </w:r>
             <w:r>
               <w:rPr>
@@ -1879,14 +1973,19 @@
             <w:rPr>
               <w:rFonts w:asciiTheme="minorHAnsi" w:eastAsiaTheme="minorEastAsia" w:hAnsiTheme="minorHAnsi"/>
               <w:noProof/>
+              <w:kern w:val="2"/>
+              <w:sz w:val="24"/>
+              <w:szCs w:val="24"/>
               <w:lang w:eastAsia="de-DE"/>
+              <w14:ligatures w14:val="standardContextual"/>
             </w:rPr>
           </w:pPr>
-          <w:hyperlink w:anchor="_Toc71896477" w:history="1">
+          <w:hyperlink w:anchor="_Toc214830102" w:history="1">
             <w:r>
               <w:rPr>
                 <w:rStyle w:val="Hyperlink"/>
                 <w:noProof/>
+                <w:lang w:val="en-US"/>
               </w:rPr>
               <w:t>4</w:t>
             </w:r>
@@ -1894,7 +1993,11 @@
               <w:rPr>
                 <w:rFonts w:asciiTheme="minorHAnsi" w:eastAsiaTheme="minorEastAsia" w:hAnsiTheme="minorHAnsi"/>
                 <w:noProof/>
+                <w:kern w:val="2"/>
+                <w:sz w:val="24"/>
+                <w:szCs w:val="24"/>
                 <w:lang w:eastAsia="de-DE"/>
+                <w14:ligatures w14:val="standardContextual"/>
               </w:rPr>
               <w:tab/>
             </w:r>
@@ -1902,6 +2005,7 @@
               <w:rPr>
                 <w:rStyle w:val="Hyperlink"/>
                 <w:noProof/>
+                <w:lang w:val="en-US"/>
               </w:rPr>
               <w:t>Goals and timetable</w:t>
             </w:r>
@@ -1924,7 +2028,7 @@
                 <w:noProof/>
                 <w:webHidden/>
               </w:rPr>
-              <w:instrText xml:space="preserve"> PAGEREF _Toc71896477 \h </w:instrText>
+              <w:instrText xml:space="preserve"> PAGEREF _Toc214830102 \h </w:instrText>
             </w:r>
             <w:r>
               <w:rPr>
@@ -1944,7 +2048,7 @@
                 <w:noProof/>
                 <w:webHidden/>
               </w:rPr>
-              <w:t>3</w:t>
+              <w:t>4</w:t>
             </w:r>
             <w:r>
               <w:rPr>
@@ -1955,30 +2059,27 @@
             </w:r>
           </w:hyperlink>
         </w:p>
-        <w:p/>
         <w:p>
           <w:pPr>
             <w:pStyle w:val="Verzeichnis1"/>
             <w:rPr>
               <w:rFonts w:asciiTheme="minorHAnsi" w:eastAsiaTheme="minorEastAsia" w:hAnsiTheme="minorHAnsi"/>
               <w:noProof/>
+              <w:kern w:val="2"/>
+              <w:sz w:val="24"/>
+              <w:szCs w:val="24"/>
               <w:lang w:eastAsia="de-DE"/>
+              <w14:ligatures w14:val="standardContextual"/>
             </w:rPr>
           </w:pPr>
-          <w:hyperlink w:anchor="_Toc71896483" w:history="1">
+          <w:hyperlink w:anchor="_Toc214830103" w:history="1">
             <w:r>
               <w:rPr>
                 <w:rStyle w:val="Hyperlink"/>
                 <w:noProof/>
-              </w:rPr>
-              <w:t>A</w:t>
-            </w:r>
-            <w:r>
-              <w:rPr>
-                <w:rStyle w:val="Hyperlink"/>
-                <w:noProof/>
-              </w:rPr>
-              <w:t>ppendix</w:t>
+                <w:lang w:val="en-US"/>
+              </w:rPr>
+              <w:t>Appendix</w:t>
             </w:r>
             <w:r>
               <w:rPr>
@@ -1999,7 +2100,7 @@
                 <w:noProof/>
                 <w:webHidden/>
               </w:rPr>
-              <w:instrText xml:space="preserve"> PAGEREF _Toc71896483 \h </w:instrText>
+              <w:instrText xml:space="preserve"> PAGEREF _Toc214830103 \h </w:instrText>
             </w:r>
             <w:r>
               <w:rPr>
@@ -2034,7 +2135,7 @@
           <w:pPr>
             <w:spacing w:line="240" w:lineRule="auto"/>
             <w:sectPr>
-              <w:footerReference w:type="default" r:id="rId12"/>
+              <w:footerReference w:type="default" r:id="rId13"/>
               <w:pgSz w:w="11906" w:h="16838"/>
               <w:pgMar w:top="1814" w:right="1814" w:bottom="1814" w:left="1814" w:header="709" w:footer="709" w:gutter="0"/>
               <w:pgNumType w:fmt="lowerRoman"/>
@@ -2057,7 +2158,7 @@
       <w:pPr>
         <w:pStyle w:val="berschrift1"/>
       </w:pPr>
-      <w:bookmarkStart w:id="1" w:name="_Toc71896470"/>
+      <w:bookmarkStart w:id="1" w:name="_Toc214830097"/>
       <w:proofErr w:type="spellStart"/>
       <w:r>
         <w:lastRenderedPageBreak/>
@@ -2125,6 +2226,7 @@
           <w:lang w:val="en-US"/>
         </w:rPr>
       </w:pPr>
+      <w:bookmarkStart w:id="2" w:name="_Toc214830098"/>
       <w:r>
         <w:rPr>
           <w:lang w:val="en-US"/>
@@ -2149,6 +2251,7 @@
         </w:rPr>
         <w:t>roject</w:t>
       </w:r>
+      <w:bookmarkEnd w:id="2"/>
     </w:p>
     <w:p>
       <w:pPr>
@@ -2309,20 +2412,24 @@
           <w:lang w:val="en-US"/>
         </w:rPr>
       </w:pPr>
+      <w:bookmarkStart w:id="3" w:name="_Toc214830099"/>
       <w:r>
         <w:rPr>
           <w:lang w:val="en-US"/>
         </w:rPr>
         <w:t>Program structure</w:t>
       </w:r>
+      <w:bookmarkEnd w:id="3"/>
     </w:p>
     <w:p>
       <w:pPr>
         <w:pStyle w:val="berschrift2"/>
       </w:pPr>
+      <w:bookmarkStart w:id="4" w:name="_Toc214830100"/>
       <w:r>
         <w:t>Classes</w:t>
       </w:r>
+      <w:bookmarkEnd w:id="4"/>
     </w:p>
     <w:p>
       <w:pPr>
@@ -2500,6 +2607,7 @@
       <w:pPr>
         <w:pStyle w:val="berschrift2"/>
       </w:pPr>
+      <w:bookmarkStart w:id="5" w:name="_Toc214830101"/>
       <w:r>
         <w:lastRenderedPageBreak/>
         <w:t xml:space="preserve">UML </w:t>
@@ -2508,6 +2616,7 @@
       <w:r>
         <w:t>Diagram</w:t>
       </w:r>
+      <w:bookmarkEnd w:id="5"/>
       <w:proofErr w:type="spellEnd"/>
     </w:p>
     <w:p>
@@ -2627,7 +2736,7 @@
                     </pic:cNvPicPr>
                   </pic:nvPicPr>
                   <pic:blipFill>
-                    <a:blip r:embed="rId13">
+                    <a:blip r:embed="rId14">
                       <a:extLst>
                         <a:ext uri="{28A0092B-C50C-407E-A947-70E740481C1C}">
                           <a14:useLocalDpi xmlns:a14="http://schemas.microsoft.com/office/drawing/2010/main" val="0"/>
@@ -2705,6 +2814,7 @@
           <w:lang w:val="en-US"/>
         </w:rPr>
       </w:pPr>
+      <w:bookmarkStart w:id="6" w:name="_Toc214830102"/>
       <w:r>
         <w:rPr>
           <w:lang w:val="en-US"/>
@@ -2712,6 +2822,7 @@
         <w:lastRenderedPageBreak/>
         <w:t>Goals and timetable</w:t>
       </w:r>
+      <w:bookmarkEnd w:id="6"/>
     </w:p>
     <w:p>
       <w:pPr>
@@ -2862,7 +2973,7 @@
                     <pic:cNvPicPr/>
                   </pic:nvPicPr>
                   <pic:blipFill>
-                    <a:blip r:embed="rId14"/>
+                    <a:blip r:embed="rId15"/>
                     <a:stretch>
                       <a:fillRect/>
                     </a:stretch>
@@ -2959,7 +3070,7 @@
           <w:lang w:val="en-US"/>
         </w:rPr>
       </w:pPr>
-      <w:bookmarkStart w:id="2" w:name="_Toc71896483"/>
+      <w:bookmarkStart w:id="7" w:name="_Toc214830103"/>
       <w:r>
         <w:rPr>
           <w:lang w:val="en-US"/>
@@ -2973,9 +3084,9 @@
         </w:rPr>
         <w:t>ppendix</w:t>
       </w:r>
-      <w:bookmarkEnd w:id="2"/>
+      <w:bookmarkEnd w:id="7"/>
     </w:p>
-    <w:bookmarkStart w:id="3" w:name="_Toc71896486" w:displacedByCustomXml="next"/>
+    <w:bookmarkStart w:id="8" w:name="_Toc71896486" w:displacedByCustomXml="next"/>
     <w:sdt>
       <w:sdtPr>
         <w:rPr>
@@ -2998,7 +3109,7 @@
         </w:rPr>
       </w:sdtEndPr>
       <w:sdtContent>
-        <w:bookmarkEnd w:id="3" w:displacedByCustomXml="prev"/>
+        <w:bookmarkEnd w:id="8" w:displacedByCustomXml="prev"/>
         <w:p>
           <w:pPr>
             <w:pStyle w:val="berschrift1-Ohne"/>

</xml_diff>

<commit_message>
All declarations of authorship added
</commit_message>
<xml_diff>
--- a/projectDocumentation.docx
+++ b/projectDocumentation.docx
@@ -25,7 +25,7 @@
         <mc:AlternateContent>
           <mc:Choice Requires="wps">
             <w:drawing>
-              <wp:anchor distT="0" distB="0" distL="114300" distR="114300" simplePos="0" relativeHeight="251665408" behindDoc="0" locked="0" layoutInCell="1" allowOverlap="1" wp14:anchorId="790D4CAD" wp14:editId="16FDAE9E">
+              <wp:anchor distT="0" distB="0" distL="114300" distR="114300" simplePos="0" relativeHeight="251665408" behindDoc="0" locked="0" layoutInCell="1" allowOverlap="1" wp14:anchorId="790D4CAD" wp14:editId="6780BA6B">
                 <wp:simplePos x="0" y="0"/>
                 <wp:positionH relativeFrom="page">
                   <wp:posOffset>800100</wp:posOffset>
@@ -250,7 +250,7 @@
                                 <w:sz w:val="24"/>
                                 <w:szCs w:val="24"/>
                               </w:rPr>
-                              <w:t>23.11.2025</w:t>
+                              <w:t>24.11.2025</w:t>
                             </w:r>
                             <w:r>
                               <w:rPr>
@@ -310,8 +310,18 @@
                                 <w:szCs w:val="24"/>
                                 <w:lang w:val="en-US"/>
                               </w:rPr>
-                              <w:t xml:space="preserve"> Mahmoudi</w:t>
+                              <w:t xml:space="preserve"> </w:t>
                             </w:r>
+                            <w:proofErr w:type="spellStart"/>
+                            <w:r>
+                              <w:rPr>
+                                <w:sz w:val="24"/>
+                                <w:szCs w:val="24"/>
+                                <w:lang w:val="en-US"/>
+                              </w:rPr>
+                              <w:t>Mahmoudi</w:t>
+                            </w:r>
+                            <w:proofErr w:type="spellEnd"/>
                             <w:r>
                               <w:rPr>
                                 <w:sz w:val="24"/>
@@ -352,7 +362,7 @@
                 <v:stroke joinstyle="miter"/>
                 <v:path gradientshapeok="t" o:connecttype="rect"/>
               </v:shapetype>
-              <v:shape id="Textfeld 2" o:spid="_x0000_s1026" type="#_x0000_t202" style="position:absolute;left:0;text-align:left;margin-left:63pt;margin-top:262.55pt;width:469.1pt;height:429.65pt;z-index:251665408;visibility:visible;mso-wrap-style:square;mso-width-percent:0;mso-height-percent:0;mso-wrap-distance-left:9pt;mso-wrap-distance-top:0;mso-wrap-distance-right:9pt;mso-wrap-distance-bottom:0;mso-position-horizontal:absolute;mso-position-horizontal-relative:page;mso-position-vertical:absolute;mso-position-vertical-relative:text;mso-width-percent:0;mso-height-percent:0;mso-width-relative:margin;mso-height-relative:margin;v-text-anchor:top" o:gfxdata="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" stroked="f">
+              <v:shape id="Textfeld 2" o:spid="_x0000_s1026" type="#_x0000_t202" style="position:absolute;left:0;text-align:left;margin-left:63pt;margin-top:262.55pt;width:469.1pt;height:429.65pt;z-index:251665408;visibility:visible;mso-wrap-style:square;mso-width-percent:0;mso-height-percent:0;mso-wrap-distance-left:9pt;mso-wrap-distance-top:0;mso-wrap-distance-right:9pt;mso-wrap-distance-bottom:0;mso-position-horizontal:absolute;mso-position-horizontal-relative:page;mso-position-vertical:absolute;mso-position-vertical-relative:text;mso-width-percent:0;mso-height-percent:0;mso-width-relative:margin;mso-height-relative:margin;v-text-anchor:top" o:gfxdata="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" stroked="f">
                 <v:textbox>
                   <w:txbxContent>
                     <w:p>
@@ -539,7 +549,7 @@
                           <w:sz w:val="24"/>
                           <w:szCs w:val="24"/>
                         </w:rPr>
-                        <w:t>23.11.2025</w:t>
+                        <w:t>24.11.2025</w:t>
                       </w:r>
                       <w:r>
                         <w:rPr>
@@ -599,8 +609,18 @@
                           <w:szCs w:val="24"/>
                           <w:lang w:val="en-US"/>
                         </w:rPr>
-                        <w:t xml:space="preserve"> Mahmoudi</w:t>
+                        <w:t xml:space="preserve"> </w:t>
                       </w:r>
+                      <w:proofErr w:type="spellStart"/>
+                      <w:r>
+                        <w:rPr>
+                          <w:sz w:val="24"/>
+                          <w:szCs w:val="24"/>
+                          <w:lang w:val="en-US"/>
+                        </w:rPr>
+                        <w:t>Mahmoudi</w:t>
+                      </w:r>
+                      <w:proofErr w:type="spellEnd"/>
                       <w:r>
                         <w:rPr>
                           <w:sz w:val="24"/>
@@ -638,7 +658,7 @@
         <mc:AlternateContent>
           <mc:Choice Requires="wps">
             <w:drawing>
-              <wp:anchor distT="0" distB="0" distL="114300" distR="114300" simplePos="0" relativeHeight="251656192" behindDoc="0" locked="0" layoutInCell="1" allowOverlap="1" wp14:anchorId="50E79E4B" wp14:editId="36CF2345">
+              <wp:anchor distT="0" distB="0" distL="114300" distR="114300" simplePos="0" relativeHeight="251656192" behindDoc="0" locked="0" layoutInCell="1" allowOverlap="1" wp14:anchorId="50E79E4B" wp14:editId="5356A79D">
                 <wp:simplePos x="0" y="0"/>
                 <wp:positionH relativeFrom="page">
                   <wp:posOffset>1037590</wp:posOffset>
@@ -813,8 +833,18 @@
                                 <w:szCs w:val="28"/>
                                 <w:lang w:val="en-US"/>
                               </w:rPr>
-                              <w:t xml:space="preserve"> Ajib</w:t>
+                              <w:t xml:space="preserve"> </w:t>
                             </w:r>
+                            <w:proofErr w:type="spellStart"/>
+                            <w:r>
+                              <w:rPr>
+                                <w:sz w:val="28"/>
+                                <w:szCs w:val="28"/>
+                                <w:lang w:val="en-US"/>
+                              </w:rPr>
+                              <w:t>Ajib</w:t>
+                            </w:r>
+                            <w:proofErr w:type="spellEnd"/>
                             <w:r>
                               <w:rPr>
                                 <w:sz w:val="28"/>
@@ -829,18 +859,8 @@
                                 <w:szCs w:val="28"/>
                                 <w:lang w:val="en-US"/>
                               </w:rPr>
-                              <w:t xml:space="preserve"> </w:t>
+                              <w:t xml:space="preserve"> Solyom</w:t>
                             </w:r>
-                            <w:proofErr w:type="spellStart"/>
-                            <w:r>
-                              <w:rPr>
-                                <w:sz w:val="28"/>
-                                <w:szCs w:val="28"/>
-                                <w:lang w:val="en-US"/>
-                              </w:rPr>
-                              <w:t>Solyom</w:t>
-                            </w:r>
-                            <w:proofErr w:type="spellEnd"/>
                           </w:p>
                           <w:p>
                             <w:pPr>
@@ -906,7 +926,7 @@
           </mc:Choice>
           <mc:Fallback>
             <w:pict>
-              <v:shape w14:anchorId="50E79E4B" id="_x0000_s1027" type="#_x0000_t202" style="position:absolute;left:0;text-align:left;margin-left:81.7pt;margin-top:170.25pt;width:431.9pt;height:155.9pt;z-index:251656192;visibility:visible;mso-wrap-style:square;mso-width-percent:0;mso-height-percent:0;mso-wrap-distance-left:9pt;mso-wrap-distance-top:0;mso-wrap-distance-right:9pt;mso-wrap-distance-bottom:0;mso-position-horizontal:absolute;mso-position-horizontal-relative:page;mso-position-vertical:absolute;mso-position-vertical-relative:page;mso-width-percent:0;mso-height-percent:0;mso-width-relative:margin;mso-height-relative:margin;v-text-anchor:top" o:gfxdata="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" stroked="f">
+              <v:shape w14:anchorId="50E79E4B" id="_x0000_s1027" type="#_x0000_t202" style="position:absolute;left:0;text-align:left;margin-left:81.7pt;margin-top:170.25pt;width:431.9pt;height:155.9pt;z-index:251656192;visibility:visible;mso-wrap-style:square;mso-width-percent:0;mso-height-percent:0;mso-wrap-distance-left:9pt;mso-wrap-distance-top:0;mso-wrap-distance-right:9pt;mso-wrap-distance-bottom:0;mso-position-horizontal:absolute;mso-position-horizontal-relative:page;mso-position-vertical:absolute;mso-position-vertical-relative:page;mso-width-percent:0;mso-height-percent:0;mso-width-relative:margin;mso-height-relative:margin;v-text-anchor:top" o:gfxdata="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" stroked="f">
                 <v:textbox>
                   <w:txbxContent>
                     <w:p>
@@ -1043,8 +1063,18 @@
                           <w:szCs w:val="28"/>
                           <w:lang w:val="en-US"/>
                         </w:rPr>
-                        <w:t xml:space="preserve"> Ajib</w:t>
+                        <w:t xml:space="preserve"> </w:t>
                       </w:r>
+                      <w:proofErr w:type="spellStart"/>
+                      <w:r>
+                        <w:rPr>
+                          <w:sz w:val="28"/>
+                          <w:szCs w:val="28"/>
+                          <w:lang w:val="en-US"/>
+                        </w:rPr>
+                        <w:t>Ajib</w:t>
+                      </w:r>
+                      <w:proofErr w:type="spellEnd"/>
                       <w:r>
                         <w:rPr>
                           <w:sz w:val="28"/>
@@ -1059,18 +1089,8 @@
                           <w:szCs w:val="28"/>
                           <w:lang w:val="en-US"/>
                         </w:rPr>
-                        <w:t xml:space="preserve"> </w:t>
+                        <w:t xml:space="preserve"> Solyom</w:t>
                       </w:r>
-                      <w:proofErr w:type="spellStart"/>
-                      <w:r>
-                        <w:rPr>
-                          <w:sz w:val="28"/>
-                          <w:szCs w:val="28"/>
-                          <w:lang w:val="en-US"/>
-                        </w:rPr>
-                        <w:t>Solyom</w:t>
-                      </w:r>
-                      <w:proofErr w:type="spellEnd"/>
                     </w:p>
                     <w:p>
                       <w:pPr>
@@ -1195,6 +1215,7 @@
           <w:szCs w:val="32"/>
         </w:rPr>
       </w:pPr>
+      <w:proofErr w:type="spellStart"/>
       <w:r>
         <w:rPr>
           <w:rFonts w:cs="Arial"/>
@@ -1203,9 +1224,9 @@
           <w:szCs w:val="32"/>
         </w:rPr>
         <w:lastRenderedPageBreak/>
-        <w:t xml:space="preserve">Declaration </w:t>
-      </w:r>
-      <w:proofErr w:type="spellStart"/>
+        <w:t>Declaration</w:t>
+      </w:r>
+      <w:proofErr w:type="spellEnd"/>
       <w:r>
         <w:rPr>
           <w:rFonts w:cs="Arial"/>
@@ -1213,17 +1234,7 @@
           <w:sz w:val="32"/>
           <w:szCs w:val="32"/>
         </w:rPr>
-        <w:t>of</w:t>
-      </w:r>
-      <w:proofErr w:type="spellEnd"/>
-      <w:r>
-        <w:rPr>
-          <w:rFonts w:cs="Arial"/>
-          <w:b/>
-          <w:sz w:val="32"/>
-          <w:szCs w:val="32"/>
-        </w:rPr>
-        <w:t xml:space="preserve"> </w:t>
+        <w:t xml:space="preserve"> of </w:t>
       </w:r>
       <w:proofErr w:type="spellStart"/>
       <w:r>
@@ -1340,10 +1351,10 @@
         </w:rPr>
         <w:lastRenderedPageBreak/>
         <w:drawing>
-          <wp:inline distT="0" distB="0" distL="0" distR="0" wp14:anchorId="7C2C8A88" wp14:editId="2029973F">
+          <wp:inline distT="0" distB="0" distL="0" distR="0" wp14:anchorId="6860F743" wp14:editId="6AFAC53D">
             <wp:extent cx="5476875" cy="3218304"/>
             <wp:effectExtent l="0" t="0" r="0" b="1270"/>
-            <wp:docPr id="1874809477" name="Grafik 4"/>
+            <wp:docPr id="1485274783" name="Grafik 4"/>
             <wp:cNvGraphicFramePr>
               <a:graphicFrameLocks xmlns:a="http://schemas.openxmlformats.org/drawingml/2006/main" noChangeAspect="1"/>
             </wp:cNvGraphicFramePr>
@@ -1386,6 +1397,54 @@
         </w:drawing>
       </w:r>
       <w:r>
+        <w:rPr>
+          <w:noProof/>
+        </w:rPr>
+        <w:drawing>
+          <wp:anchor distT="0" distB="0" distL="114300" distR="114300" simplePos="0" relativeHeight="251667456" behindDoc="0" locked="0" layoutInCell="1" allowOverlap="1" wp14:anchorId="3BE3E7E3" wp14:editId="3143CA6E">
+            <wp:simplePos x="0" y="0"/>
+            <wp:positionH relativeFrom="column">
+              <wp:posOffset>0</wp:posOffset>
+            </wp:positionH>
+            <wp:positionV relativeFrom="paragraph">
+              <wp:posOffset>3362960</wp:posOffset>
+            </wp:positionV>
+            <wp:extent cx="5256530" cy="3035300"/>
+            <wp:effectExtent l="0" t="0" r="1270" b="0"/>
+            <wp:wrapTopAndBottom/>
+            <wp:docPr id="1116646939" name="Picture 1"/>
+            <wp:cNvGraphicFramePr>
+              <a:graphicFrameLocks xmlns:a="http://schemas.openxmlformats.org/drawingml/2006/main" noChangeAspect="1"/>
+            </wp:cNvGraphicFramePr>
+            <a:graphic xmlns:a="http://schemas.openxmlformats.org/drawingml/2006/main">
+              <a:graphicData uri="http://schemas.openxmlformats.org/drawingml/2006/picture">
+                <pic:pic xmlns:pic="http://schemas.openxmlformats.org/drawingml/2006/picture">
+                  <pic:nvPicPr>
+                    <pic:cNvPr id="1116646939" name=""/>
+                    <pic:cNvPicPr/>
+                  </pic:nvPicPr>
+                  <pic:blipFill>
+                    <a:blip r:embed="rId13"/>
+                    <a:stretch>
+                      <a:fillRect/>
+                    </a:stretch>
+                  </pic:blipFill>
+                  <pic:spPr>
+                    <a:xfrm>
+                      <a:off x="0" y="0"/>
+                      <a:ext cx="5256530" cy="3035300"/>
+                    </a:xfrm>
+                    <a:prstGeom prst="rect">
+                      <a:avLst/>
+                    </a:prstGeom>
+                  </pic:spPr>
+                </pic:pic>
+              </a:graphicData>
+            </a:graphic>
+          </wp:anchor>
+        </w:drawing>
+      </w:r>
+      <w:r>
         <w:br w:type="page"/>
       </w:r>
     </w:p>
@@ -1414,7 +1473,7 @@
       <w:sdtContent>
         <w:p>
           <w:pPr>
-            <w:pStyle w:val="berschrift1"/>
+            <w:pStyle w:val="Heading1"/>
             <w:numPr>
               <w:ilvl w:val="0"/>
               <w:numId w:val="0"/>
@@ -1427,7 +1486,7 @@
         </w:p>
         <w:p>
           <w:pPr>
-            <w:pStyle w:val="Verzeichnis1"/>
+            <w:pStyle w:val="TOC1"/>
             <w:rPr>
               <w:rFonts w:asciiTheme="minorHAnsi" w:eastAsiaTheme="minorEastAsia" w:hAnsiTheme="minorHAnsi"/>
               <w:noProof/>
@@ -1507,7 +1566,7 @@
         </w:p>
         <w:p>
           <w:pPr>
-            <w:pStyle w:val="Verzeichnis1"/>
+            <w:pStyle w:val="TOC1"/>
             <w:rPr>
               <w:rFonts w:asciiTheme="minorHAnsi" w:eastAsiaTheme="minorEastAsia" w:hAnsiTheme="minorHAnsi"/>
               <w:noProof/>
@@ -1597,7 +1656,7 @@
         </w:p>
         <w:p>
           <w:pPr>
-            <w:pStyle w:val="Verzeichnis1"/>
+            <w:pStyle w:val="TOC1"/>
             <w:rPr>
               <w:rFonts w:asciiTheme="minorHAnsi" w:eastAsiaTheme="minorEastAsia" w:hAnsiTheme="minorHAnsi"/>
               <w:noProof/>
@@ -1689,7 +1748,7 @@
         </w:p>
         <w:p>
           <w:pPr>
-            <w:pStyle w:val="Verzeichnis1"/>
+            <w:pStyle w:val="TOC1"/>
             <w:rPr>
               <w:rFonts w:asciiTheme="minorHAnsi" w:eastAsiaTheme="minorEastAsia" w:hAnsiTheme="minorHAnsi"/>
               <w:noProof/>
@@ -1781,7 +1840,7 @@
         </w:p>
         <w:p>
           <w:pPr>
-            <w:pStyle w:val="Verzeichnis2"/>
+            <w:pStyle w:val="TOC2"/>
             <w:tabs>
               <w:tab w:val="left" w:pos="960"/>
               <w:tab w:val="right" w:leader="dot" w:pos="8268"/>
@@ -1875,7 +1934,7 @@
         </w:p>
         <w:p>
           <w:pPr>
-            <w:pStyle w:val="Verzeichnis2"/>
+            <w:pStyle w:val="TOC2"/>
             <w:tabs>
               <w:tab w:val="left" w:pos="960"/>
               <w:tab w:val="right" w:leader="dot" w:pos="8268"/>
@@ -1969,7 +2028,7 @@
         </w:p>
         <w:p>
           <w:pPr>
-            <w:pStyle w:val="Verzeichnis1"/>
+            <w:pStyle w:val="TOC1"/>
             <w:rPr>
               <w:rFonts w:asciiTheme="minorHAnsi" w:eastAsiaTheme="minorEastAsia" w:hAnsiTheme="minorHAnsi"/>
               <w:noProof/>
@@ -2061,7 +2120,7 @@
         </w:p>
         <w:p>
           <w:pPr>
-            <w:pStyle w:val="Verzeichnis1"/>
+            <w:pStyle w:val="TOC1"/>
             <w:rPr>
               <w:rFonts w:asciiTheme="minorHAnsi" w:eastAsiaTheme="minorEastAsia" w:hAnsiTheme="minorHAnsi"/>
               <w:noProof/>
@@ -2135,7 +2194,7 @@
           <w:pPr>
             <w:spacing w:line="240" w:lineRule="auto"/>
             <w:sectPr>
-              <w:footerReference w:type="default" r:id="rId13"/>
+              <w:footerReference w:type="default" r:id="rId14"/>
               <w:pgSz w:w="11906" w:h="16838"/>
               <w:pgMar w:top="1814" w:right="1814" w:bottom="1814" w:left="1814" w:header="709" w:footer="709" w:gutter="0"/>
               <w:pgNumType w:fmt="lowerRoman"/>
@@ -2156,16 +2215,14 @@
     </w:sdt>
     <w:p>
       <w:pPr>
-        <w:pStyle w:val="berschrift1"/>
+        <w:pStyle w:val="Heading1"/>
       </w:pPr>
       <w:bookmarkStart w:id="1" w:name="_Toc214830097"/>
-      <w:proofErr w:type="spellStart"/>
       <w:r>
         <w:lastRenderedPageBreak/>
         <w:t>Introduction</w:t>
       </w:r>
       <w:bookmarkEnd w:id="1"/>
-      <w:proofErr w:type="spellEnd"/>
     </w:p>
     <w:p>
       <w:pPr>
@@ -2183,21 +2240,7 @@
         <w:rPr>
           <w:lang w:val="en-US"/>
         </w:rPr>
-        <w:t xml:space="preserve">project </w:t>
-      </w:r>
-      <w:proofErr w:type="gramStart"/>
-      <w:r>
-        <w:rPr>
-          <w:lang w:val="en-US"/>
-        </w:rPr>
-        <w:t>in</w:t>
-      </w:r>
-      <w:proofErr w:type="gramEnd"/>
-      <w:r>
-        <w:rPr>
-          <w:lang w:val="en-US"/>
-        </w:rPr>
-        <w:t xml:space="preserve"> advanced object orientation using Java</w:t>
+        <w:t>project in advanced object orientation using Java</w:t>
       </w:r>
       <w:r>
         <w:rPr>
@@ -2221,7 +2264,7 @@
     </w:p>
     <w:p>
       <w:pPr>
-        <w:pStyle w:val="berschrift1"/>
+        <w:pStyle w:val="Heading1"/>
         <w:rPr>
           <w:lang w:val="en-US"/>
         </w:rPr>
@@ -2268,7 +2311,7 @@
     </w:p>
     <w:p>
       <w:pPr>
-        <w:pStyle w:val="Listenabsatz"/>
+        <w:pStyle w:val="ListParagraph"/>
         <w:numPr>
           <w:ilvl w:val="0"/>
           <w:numId w:val="6"/>
@@ -2286,7 +2329,7 @@
     </w:p>
     <w:p>
       <w:pPr>
-        <w:pStyle w:val="Listenabsatz"/>
+        <w:pStyle w:val="ListParagraph"/>
         <w:numPr>
           <w:ilvl w:val="0"/>
           <w:numId w:val="6"/>
@@ -2304,7 +2347,7 @@
     </w:p>
     <w:p>
       <w:pPr>
-        <w:pStyle w:val="Listenabsatz"/>
+        <w:pStyle w:val="ListParagraph"/>
         <w:numPr>
           <w:ilvl w:val="0"/>
           <w:numId w:val="6"/>
@@ -2313,16 +2356,24 @@
           <w:lang w:val="en-US"/>
         </w:rPr>
       </w:pPr>
-      <w:r>
-        <w:rPr>
-          <w:lang w:val="en-US"/>
-        </w:rPr>
-        <w:t>TraaS Wrapper</w:t>
+      <w:proofErr w:type="spellStart"/>
+      <w:r>
+        <w:rPr>
+          <w:lang w:val="en-US"/>
+        </w:rPr>
+        <w:t>TraaS</w:t>
+      </w:r>
+      <w:proofErr w:type="spellEnd"/>
+      <w:r>
+        <w:rPr>
+          <w:lang w:val="en-US"/>
+        </w:rPr>
+        <w:t xml:space="preserve"> Wrapper</w:t>
       </w:r>
     </w:p>
     <w:p>
       <w:pPr>
-        <w:pStyle w:val="Listenabsatz"/>
+        <w:pStyle w:val="ListParagraph"/>
         <w:numPr>
           <w:ilvl w:val="0"/>
           <w:numId w:val="6"/>
@@ -2346,7 +2397,7 @@
     </w:p>
     <w:p>
       <w:pPr>
-        <w:pStyle w:val="Listenabsatz"/>
+        <w:pStyle w:val="ListParagraph"/>
         <w:numPr>
           <w:ilvl w:val="0"/>
           <w:numId w:val="6"/>
@@ -2364,7 +2415,7 @@
     </w:p>
     <w:p>
       <w:pPr>
-        <w:pStyle w:val="Listenabsatz"/>
+        <w:pStyle w:val="ListParagraph"/>
         <w:numPr>
           <w:ilvl w:val="0"/>
           <w:numId w:val="6"/>
@@ -2382,7 +2433,7 @@
     </w:p>
     <w:p>
       <w:pPr>
-        <w:pStyle w:val="Listenabsatz"/>
+        <w:pStyle w:val="ListParagraph"/>
         <w:numPr>
           <w:ilvl w:val="0"/>
           <w:numId w:val="6"/>
@@ -2407,7 +2458,7 @@
     </w:p>
     <w:p>
       <w:pPr>
-        <w:pStyle w:val="berschrift1"/>
+        <w:pStyle w:val="Heading1"/>
         <w:rPr>
           <w:lang w:val="en-US"/>
         </w:rPr>
@@ -2423,13 +2474,15 @@
     </w:p>
     <w:p>
       <w:pPr>
-        <w:pStyle w:val="berschrift2"/>
+        <w:pStyle w:val="Heading2"/>
       </w:pPr>
       <w:bookmarkStart w:id="4" w:name="_Toc214830100"/>
+      <w:proofErr w:type="spellStart"/>
       <w:r>
         <w:t>Classes</w:t>
       </w:r>
       <w:bookmarkEnd w:id="4"/>
+      <w:proofErr w:type="spellEnd"/>
     </w:p>
     <w:p>
       <w:pPr>
@@ -2447,12 +2500,26 @@
         <w:rPr>
           <w:lang w:val="en-US"/>
         </w:rPr>
-        <w:t xml:space="preserve"> For information, see Javadoc.</w:t>
+        <w:t xml:space="preserve"> For information, see </w:t>
+      </w:r>
+      <w:proofErr w:type="spellStart"/>
+      <w:r>
+        <w:rPr>
+          <w:lang w:val="en-US"/>
+        </w:rPr>
+        <w:t>Javadoc</w:t>
+      </w:r>
+      <w:proofErr w:type="spellEnd"/>
+      <w:r>
+        <w:rPr>
+          <w:lang w:val="en-US"/>
+        </w:rPr>
+        <w:t>.</w:t>
       </w:r>
     </w:p>
     <w:p>
       <w:pPr>
-        <w:pStyle w:val="Listenabsatz"/>
+        <w:pStyle w:val="ListParagraph"/>
         <w:numPr>
           <w:ilvl w:val="0"/>
           <w:numId w:val="6"/>
@@ -2470,7 +2537,7 @@
     </w:p>
     <w:p>
       <w:pPr>
-        <w:pStyle w:val="Listenabsatz"/>
+        <w:pStyle w:val="ListParagraph"/>
         <w:numPr>
           <w:ilvl w:val="0"/>
           <w:numId w:val="6"/>
@@ -2485,7 +2552,7 @@
     </w:p>
     <w:p>
       <w:pPr>
-        <w:pStyle w:val="Listenabsatz"/>
+        <w:pStyle w:val="ListParagraph"/>
         <w:numPr>
           <w:ilvl w:val="0"/>
           <w:numId w:val="6"/>
@@ -2500,7 +2567,7 @@
     </w:p>
     <w:p>
       <w:pPr>
-        <w:pStyle w:val="Listenabsatz"/>
+        <w:pStyle w:val="ListParagraph"/>
         <w:numPr>
           <w:ilvl w:val="0"/>
           <w:numId w:val="6"/>
@@ -2517,7 +2584,7 @@
     </w:p>
     <w:p>
       <w:pPr>
-        <w:pStyle w:val="Listenabsatz"/>
+        <w:pStyle w:val="ListParagraph"/>
         <w:numPr>
           <w:ilvl w:val="0"/>
           <w:numId w:val="6"/>
@@ -2534,7 +2601,7 @@
     </w:p>
     <w:p>
       <w:pPr>
-        <w:pStyle w:val="Listenabsatz"/>
+        <w:pStyle w:val="ListParagraph"/>
         <w:numPr>
           <w:ilvl w:val="0"/>
           <w:numId w:val="6"/>
@@ -2549,7 +2616,7 @@
     </w:p>
     <w:p>
       <w:pPr>
-        <w:pStyle w:val="Listenabsatz"/>
+        <w:pStyle w:val="ListParagraph"/>
         <w:numPr>
           <w:ilvl w:val="0"/>
           <w:numId w:val="6"/>
@@ -2558,15 +2625,13 @@
           <w:lang w:val="en-US"/>
         </w:rPr>
       </w:pPr>
-      <w:proofErr w:type="spellStart"/>
       <w:r>
         <w:t>myVehicle</w:t>
       </w:r>
-      <w:proofErr w:type="spellEnd"/>
     </w:p>
     <w:p>
       <w:pPr>
-        <w:pStyle w:val="Listenabsatz"/>
+        <w:pStyle w:val="ListParagraph"/>
         <w:numPr>
           <w:ilvl w:val="0"/>
           <w:numId w:val="6"/>
@@ -2575,15 +2640,13 @@
           <w:lang w:val="en-US"/>
         </w:rPr>
       </w:pPr>
-      <w:proofErr w:type="spellStart"/>
       <w:r>
         <w:t>VehicleManagement</w:t>
       </w:r>
-      <w:proofErr w:type="spellEnd"/>
     </w:p>
     <w:p>
       <w:pPr>
-        <w:pStyle w:val="Listenabsatz"/>
+        <w:pStyle w:val="ListParagraph"/>
         <w:numPr>
           <w:ilvl w:val="0"/>
           <w:numId w:val="6"/>
@@ -2605,19 +2668,14 @@
     </w:p>
     <w:p>
       <w:pPr>
-        <w:pStyle w:val="berschrift2"/>
+        <w:pStyle w:val="Heading2"/>
       </w:pPr>
       <w:bookmarkStart w:id="5" w:name="_Toc214830101"/>
       <w:r>
         <w:lastRenderedPageBreak/>
-        <w:t xml:space="preserve">UML </w:t>
-      </w:r>
-      <w:proofErr w:type="spellStart"/>
-      <w:r>
-        <w:t>Diagram</w:t>
+        <w:t>UML Diagram</w:t>
       </w:r>
       <w:bookmarkEnd w:id="5"/>
-      <w:proofErr w:type="spellEnd"/>
     </w:p>
     <w:p>
       <w:pPr>
@@ -2629,32 +2687,18 @@
         <w:rPr>
           <w:lang w:val="en-US"/>
         </w:rPr>
-        <w:t xml:space="preserve">We’ve decided to follow </w:t>
-      </w:r>
-      <w:proofErr w:type="gramStart"/>
-      <w:r>
-        <w:rPr>
-          <w:lang w:val="en-US"/>
-        </w:rPr>
-        <w:t>a</w:t>
-      </w:r>
-      <w:r>
-        <w:rPr>
-          <w:lang w:val="en-US"/>
-        </w:rPr>
-        <w:t xml:space="preserve"> MVC</w:t>
-      </w:r>
-      <w:proofErr w:type="gramEnd"/>
-      <w:r>
-        <w:rPr>
-          <w:lang w:val="en-US"/>
-        </w:rPr>
-        <w:t xml:space="preserve"> design pattern:</w:t>
+        <w:t>We’ve decided to follow a</w:t>
+      </w:r>
+      <w:r>
+        <w:rPr>
+          <w:lang w:val="en-US"/>
+        </w:rPr>
+        <w:t xml:space="preserve"> MVC design pattern:</w:t>
       </w:r>
     </w:p>
     <w:p>
       <w:pPr>
-        <w:pStyle w:val="Listenabsatz"/>
+        <w:pStyle w:val="ListParagraph"/>
         <w:numPr>
           <w:ilvl w:val="0"/>
           <w:numId w:val="6"/>
@@ -2672,7 +2716,7 @@
     </w:p>
     <w:p>
       <w:pPr>
-        <w:pStyle w:val="Listenabsatz"/>
+        <w:pStyle w:val="ListParagraph"/>
         <w:numPr>
           <w:ilvl w:val="0"/>
           <w:numId w:val="6"/>
@@ -2690,7 +2734,7 @@
     </w:p>
     <w:p>
       <w:pPr>
-        <w:pStyle w:val="Listenabsatz"/>
+        <w:pStyle w:val="ListParagraph"/>
         <w:numPr>
           <w:ilvl w:val="0"/>
           <w:numId w:val="6"/>
@@ -2736,7 +2780,7 @@
                     </pic:cNvPicPr>
                   </pic:nvPicPr>
                   <pic:blipFill>
-                    <a:blip r:embed="rId14">
+                    <a:blip r:embed="rId15">
                       <a:extLst>
                         <a:ext uri="{28A0092B-C50C-407E-A947-70E740481C1C}">
                           <a14:useLocalDpi xmlns:a14="http://schemas.microsoft.com/office/drawing/2010/main" val="0"/>
@@ -2770,7 +2814,7 @@
     </w:p>
     <w:p>
       <w:pPr>
-        <w:pStyle w:val="Beschriftung"/>
+        <w:pStyle w:val="Caption"/>
         <w:rPr>
           <w:lang w:val="en-US"/>
         </w:rPr>
@@ -2809,7 +2853,7 @@
     </w:p>
     <w:p>
       <w:pPr>
-        <w:pStyle w:val="berschrift1"/>
+        <w:pStyle w:val="Heading1"/>
         <w:rPr>
           <w:lang w:val="en-US"/>
         </w:rPr>
@@ -2859,7 +2903,7 @@
     </w:p>
     <w:p>
       <w:pPr>
-        <w:pStyle w:val="Listenabsatz"/>
+        <w:pStyle w:val="ListParagraph"/>
         <w:numPr>
           <w:ilvl w:val="0"/>
           <w:numId w:val="6"/>
@@ -2877,7 +2921,7 @@
     </w:p>
     <w:p>
       <w:pPr>
-        <w:pStyle w:val="Listenabsatz"/>
+        <w:pStyle w:val="ListParagraph"/>
         <w:numPr>
           <w:ilvl w:val="0"/>
           <w:numId w:val="6"/>
@@ -2895,7 +2939,7 @@
     </w:p>
     <w:p>
       <w:pPr>
-        <w:pStyle w:val="Listenabsatz"/>
+        <w:pStyle w:val="ListParagraph"/>
         <w:numPr>
           <w:ilvl w:val="0"/>
           <w:numId w:val="6"/>
@@ -2973,7 +3017,7 @@
                     <pic:cNvPicPr/>
                   </pic:nvPicPr>
                   <pic:blipFill>
-                    <a:blip r:embed="rId15"/>
+                    <a:blip r:embed="rId16"/>
                     <a:stretch>
                       <a:fillRect/>
                     </a:stretch>
@@ -2996,7 +3040,7 @@
     </w:p>
     <w:p>
       <w:pPr>
-        <w:pStyle w:val="Beschriftung"/>
+        <w:pStyle w:val="Caption"/>
         <w:rPr>
           <w:lang w:val="en-US"/>
         </w:rPr>
@@ -3167,7 +3211,7 @@
 <w:ftr xmlns:wpc="http://schemas.microsoft.com/office/word/2010/wordprocessingCanvas" xmlns:cx="http://schemas.microsoft.com/office/drawing/2014/chartex" xmlns:cx1="http://schemas.microsoft.com/office/drawing/2015/9/8/chartex" xmlns:cx2="http://schemas.microsoft.com/office/drawing/2015/10/21/chartex" xmlns:cx3="http://schemas.microsoft.com/office/drawing/2016/5/9/chartex" xmlns:cx4="http://schemas.microsoft.com/office/drawing/2016/5/10/chartex" xmlns:cx5="http://schemas.microsoft.com/office/drawing/2016/5/11/chartex" xmlns:cx6="http://schemas.microsoft.com/office/drawing/2016/5/12/chartex" xmlns:cx7="http://schemas.microsoft.com/office/drawing/2016/5/13/chartex" xmlns:cx8="http://schemas.microsoft.com/office/drawing/2016/5/14/chartex" xmlns:mc="http://schemas.openxmlformats.org/markup-compatibility/2006" xmlns:aink="http://schemas.microsoft.com/office/drawing/2016/ink" xmlns:am3d="http://schemas.microsoft.com/office/drawing/2017/model3d" xmlns:o="urn:schemas-microsoft-com:office:office" xmlns:oel="http://schemas.microsoft.com/office/2019/extlst" xmlns:r="http://schemas.openxmlformats.org/officeDocument/2006/relationships" xmlns:m="http://schemas.openxmlformats.org/officeDocument/2006/math" xmlns:v="urn:schemas-microsoft-com:vml" xmlns:wp14="http://schemas.microsoft.com/office/word/2010/wordprocessingDrawing" xmlns:wp="http://schemas.openxmlformats.org/drawingml/2006/wordprocessingDrawing" xmlns:w10="urn:schemas-microsoft-com:office:word" xmlns:w="http://schemas.openxmlformats.org/wordprocessingml/2006/main" xmlns:w14="http://schemas.microsoft.com/office/word/2010/wordml" xmlns:w15="http://schemas.microsoft.com/office/word/2012/wordml" xmlns:w16cex="http://schemas.microsoft.com/office/word/2018/wordml/cex" xmlns:w16cid="http://schemas.microsoft.com/office/word/2016/wordml/cid" xmlns:w16="http://schemas.microsoft.com/office/word/2018/wordml" xmlns:w16du="http://schemas.microsoft.com/office/word/2023/wordml/word16du" xmlns:w16sdtdh="http://schemas.microsoft.com/office/word/2020/wordml/sdtdatahash" xmlns:w16sdtfl="http://schemas.microsoft.com/office/word/2024/wordml/sdtformatlock" xmlns:w16se="http://schemas.microsoft.com/office/word/2015/wordml/symex" xmlns:wpg="http://schemas.microsoft.com/office/word/2010/wordprocessingGroup" xmlns:wpi="http://schemas.microsoft.com/office/word/2010/wordprocessingInk" xmlns:wne="http://schemas.microsoft.com/office/word/2006/wordml" xmlns:wps="http://schemas.microsoft.com/office/word/2010/wordprocessingShape" mc:Ignorable="w14 w15 w16se w16cid w16 w16cex w16sdtdh w16sdtfl w16du wp14">
   <w:p>
     <w:pPr>
-      <w:pStyle w:val="Fuzeile"/>
+      <w:pStyle w:val="Footer"/>
       <w:jc w:val="center"/>
     </w:pPr>
     <w:r>
@@ -3772,7 +3816,7 @@
     <w:lvl w:ilvl="0">
       <w:start w:val="1"/>
       <w:numFmt w:val="decimal"/>
-      <w:pStyle w:val="berschrift1"/>
+      <w:pStyle w:val="Heading1"/>
       <w:lvlText w:val="%1"/>
       <w:lvlJc w:val="left"/>
       <w:pPr>
@@ -3782,7 +3826,7 @@
     <w:lvl w:ilvl="1">
       <w:start w:val="1"/>
       <w:numFmt w:val="decimal"/>
-      <w:pStyle w:val="berschrift2"/>
+      <w:pStyle w:val="Heading2"/>
       <w:lvlText w:val="%1.%2"/>
       <w:lvlJc w:val="left"/>
       <w:pPr>
@@ -3792,7 +3836,7 @@
     <w:lvl w:ilvl="2">
       <w:start w:val="1"/>
       <w:numFmt w:val="decimal"/>
-      <w:pStyle w:val="berschrift3"/>
+      <w:pStyle w:val="Heading3"/>
       <w:lvlText w:val="%1.%2.%3"/>
       <w:lvlJc w:val="left"/>
       <w:pPr>
@@ -3811,7 +3855,7 @@
     <w:lvl w:ilvl="4">
       <w:start w:val="1"/>
       <w:numFmt w:val="decimal"/>
-      <w:pStyle w:val="berschrift5"/>
+      <w:pStyle w:val="Heading5"/>
       <w:lvlText w:val="%1.%2.%3.%4.%5"/>
       <w:lvlJc w:val="left"/>
       <w:pPr>
@@ -3821,7 +3865,7 @@
     <w:lvl w:ilvl="5">
       <w:start w:val="1"/>
       <w:numFmt w:val="decimal"/>
-      <w:pStyle w:val="berschrift6"/>
+      <w:pStyle w:val="Heading6"/>
       <w:lvlText w:val="%1.%2.%3.%4.%5.%6"/>
       <w:lvlJc w:val="left"/>
       <w:pPr>
@@ -3831,7 +3875,7 @@
     <w:lvl w:ilvl="6">
       <w:start w:val="1"/>
       <w:numFmt w:val="decimal"/>
-      <w:pStyle w:val="berschrift7"/>
+      <w:pStyle w:val="Heading7"/>
       <w:lvlText w:val="%1.%2.%3.%4.%5.%6.%7"/>
       <w:lvlJc w:val="left"/>
       <w:pPr>
@@ -3841,7 +3885,7 @@
     <w:lvl w:ilvl="7">
       <w:start w:val="1"/>
       <w:numFmt w:val="decimal"/>
-      <w:pStyle w:val="berschrift8"/>
+      <w:pStyle w:val="Heading8"/>
       <w:lvlText w:val="%1.%2.%3.%4.%5.%6.%7.%8"/>
       <w:lvlJc w:val="left"/>
       <w:pPr>
@@ -3851,7 +3895,7 @@
     <w:lvl w:ilvl="8">
       <w:start w:val="1"/>
       <w:numFmt w:val="decimal"/>
-      <w:pStyle w:val="berschrift9"/>
+      <w:pStyle w:val="Heading9"/>
       <w:lvlText w:val="%1.%2.%3.%4.%5.%6.%7.%8.%9"/>
       <w:lvlJc w:val="left"/>
       <w:pPr>
@@ -3979,7 +4023,7 @@
     <w:lvl w:ilvl="0" w:tplc="F8AA1A80">
       <w:start w:val="1"/>
       <w:numFmt w:val="bullet"/>
-      <w:pStyle w:val="Listenabsatz"/>
+      <w:pStyle w:val="ListParagraph"/>
       <w:lvlText w:val=""/>
       <w:lvlJc w:val="left"/>
       <w:pPr>
@@ -4688,7 +4732,7 @@
     <w:lsdException w:name="List Table 6 Colorful Accent 6" w:uiPriority="51"/>
     <w:lsdException w:name="List Table 7 Colorful Accent 6" w:uiPriority="52"/>
   </w:latentStyles>
-  <w:style w:type="paragraph" w:default="1" w:styleId="Standard">
+  <w:style w:type="paragraph" w:default="1" w:styleId="Normal">
     <w:name w:val="Normal"/>
     <w:qFormat/>
     <w:rsid w:val="00FA3877"/>
@@ -4700,11 +4744,11 @@
       <w:rFonts w:ascii="Arial" w:hAnsi="Arial"/>
     </w:rPr>
   </w:style>
-  <w:style w:type="paragraph" w:styleId="berschrift1">
+  <w:style w:type="paragraph" w:styleId="Heading1">
     <w:name w:val="heading 1"/>
-    <w:basedOn w:val="Standard"/>
-    <w:next w:val="Standard"/>
-    <w:link w:val="berschrift1Zchn"/>
+    <w:basedOn w:val="Normal"/>
+    <w:next w:val="Normal"/>
+    <w:link w:val="Heading1Char"/>
     <w:uiPriority w:val="9"/>
     <w:qFormat/>
     <w:rsid w:val="00E06232"/>
@@ -4725,11 +4769,11 @@
       <w:szCs w:val="36"/>
     </w:rPr>
   </w:style>
-  <w:style w:type="paragraph" w:styleId="berschrift2">
+  <w:style w:type="paragraph" w:styleId="Heading2">
     <w:name w:val="heading 2"/>
-    <w:basedOn w:val="Standard"/>
-    <w:next w:val="Standard"/>
-    <w:link w:val="berschrift2Zchn"/>
+    <w:basedOn w:val="Normal"/>
+    <w:next w:val="Normal"/>
+    <w:link w:val="Heading2Char"/>
     <w:uiPriority w:val="9"/>
     <w:unhideWhenUsed/>
     <w:qFormat/>
@@ -4752,11 +4796,11 @@
       <w:szCs w:val="28"/>
     </w:rPr>
   </w:style>
-  <w:style w:type="paragraph" w:styleId="berschrift3">
+  <w:style w:type="paragraph" w:styleId="Heading3">
     <w:name w:val="heading 3"/>
-    <w:basedOn w:val="Standard"/>
-    <w:next w:val="Standard"/>
-    <w:link w:val="berschrift3Zchn"/>
+    <w:basedOn w:val="Normal"/>
+    <w:next w:val="Normal"/>
+    <w:link w:val="Heading3Char"/>
     <w:uiPriority w:val="9"/>
     <w:unhideWhenUsed/>
     <w:qFormat/>
@@ -4778,11 +4822,11 @@
       <w:szCs w:val="24"/>
     </w:rPr>
   </w:style>
-  <w:style w:type="paragraph" w:styleId="berschrift4">
+  <w:style w:type="paragraph" w:styleId="Heading4">
     <w:name w:val="heading 4"/>
-    <w:basedOn w:val="Standard"/>
-    <w:next w:val="Standard"/>
-    <w:link w:val="berschrift4Zchn"/>
+    <w:basedOn w:val="Normal"/>
+    <w:next w:val="Normal"/>
+    <w:link w:val="Heading4Char"/>
     <w:uiPriority w:val="9"/>
     <w:unhideWhenUsed/>
     <w:qFormat/>
@@ -4801,11 +4845,11 @@
       <w:iCs/>
     </w:rPr>
   </w:style>
-  <w:style w:type="paragraph" w:styleId="berschrift5">
+  <w:style w:type="paragraph" w:styleId="Heading5">
     <w:name w:val="heading 5"/>
-    <w:basedOn w:val="Standard"/>
-    <w:next w:val="Standard"/>
-    <w:link w:val="berschrift5Zchn"/>
+    <w:basedOn w:val="Normal"/>
+    <w:next w:val="Normal"/>
+    <w:link w:val="Heading5Char"/>
     <w:uiPriority w:val="9"/>
     <w:semiHidden/>
     <w:unhideWhenUsed/>
@@ -4826,11 +4870,11 @@
       <w:color w:val="243F60" w:themeColor="accent1" w:themeShade="7F"/>
     </w:rPr>
   </w:style>
-  <w:style w:type="paragraph" w:styleId="berschrift6">
+  <w:style w:type="paragraph" w:styleId="Heading6">
     <w:name w:val="heading 6"/>
-    <w:basedOn w:val="Standard"/>
-    <w:next w:val="Standard"/>
-    <w:link w:val="berschrift6Zchn"/>
+    <w:basedOn w:val="Normal"/>
+    <w:next w:val="Normal"/>
+    <w:link w:val="Heading6Char"/>
     <w:uiPriority w:val="9"/>
     <w:semiHidden/>
     <w:unhideWhenUsed/>
@@ -4853,11 +4897,11 @@
       <w:color w:val="243F60" w:themeColor="accent1" w:themeShade="7F"/>
     </w:rPr>
   </w:style>
-  <w:style w:type="paragraph" w:styleId="berschrift7">
+  <w:style w:type="paragraph" w:styleId="Heading7">
     <w:name w:val="heading 7"/>
-    <w:basedOn w:val="Standard"/>
-    <w:next w:val="Standard"/>
-    <w:link w:val="berschrift7Zchn"/>
+    <w:basedOn w:val="Normal"/>
+    <w:next w:val="Normal"/>
+    <w:link w:val="Heading7Char"/>
     <w:uiPriority w:val="9"/>
     <w:semiHidden/>
     <w:unhideWhenUsed/>
@@ -4880,11 +4924,11 @@
       <w:color w:val="404040" w:themeColor="text1" w:themeTint="BF"/>
     </w:rPr>
   </w:style>
-  <w:style w:type="paragraph" w:styleId="berschrift8">
+  <w:style w:type="paragraph" w:styleId="Heading8">
     <w:name w:val="heading 8"/>
-    <w:basedOn w:val="Standard"/>
-    <w:next w:val="Standard"/>
-    <w:link w:val="berschrift8Zchn"/>
+    <w:basedOn w:val="Normal"/>
+    <w:next w:val="Normal"/>
+    <w:link w:val="Heading8Char"/>
     <w:uiPriority w:val="9"/>
     <w:semiHidden/>
     <w:unhideWhenUsed/>
@@ -4907,11 +4951,11 @@
       <w:szCs w:val="20"/>
     </w:rPr>
   </w:style>
-  <w:style w:type="paragraph" w:styleId="berschrift9">
+  <w:style w:type="paragraph" w:styleId="Heading9">
     <w:name w:val="heading 9"/>
-    <w:basedOn w:val="Standard"/>
-    <w:next w:val="Standard"/>
-    <w:link w:val="berschrift9Zchn"/>
+    <w:basedOn w:val="Normal"/>
+    <w:next w:val="Normal"/>
+    <w:link w:val="Heading9Char"/>
     <w:uiPriority w:val="9"/>
     <w:semiHidden/>
     <w:unhideWhenUsed/>
@@ -4936,13 +4980,13 @@
       <w:szCs w:val="20"/>
     </w:rPr>
   </w:style>
-  <w:style w:type="character" w:default="1" w:styleId="Absatz-Standardschriftart">
+  <w:style w:type="character" w:default="1" w:styleId="DefaultParagraphFont">
     <w:name w:val="Default Paragraph Font"/>
     <w:uiPriority w:val="1"/>
     <w:semiHidden/>
     <w:unhideWhenUsed/>
   </w:style>
-  <w:style w:type="table" w:default="1" w:styleId="NormaleTabelle">
+  <w:style w:type="table" w:default="1" w:styleId="TableNormal">
     <w:name w:val="Normal Table"/>
     <w:uiPriority w:val="99"/>
     <w:semiHidden/>
@@ -4957,16 +5001,16 @@
       </w:tblCellMar>
     </w:tblPr>
   </w:style>
-  <w:style w:type="numbering" w:default="1" w:styleId="KeineListe">
+  <w:style w:type="numbering" w:default="1" w:styleId="NoList">
     <w:name w:val="No List"/>
     <w:uiPriority w:val="99"/>
     <w:semiHidden/>
     <w:unhideWhenUsed/>
   </w:style>
-  <w:style w:type="character" w:customStyle="1" w:styleId="berschrift1Zchn">
-    <w:name w:val="Überschrift 1 Zchn"/>
-    <w:basedOn w:val="Absatz-Standardschriftart"/>
-    <w:link w:val="berschrift1"/>
+  <w:style w:type="character" w:customStyle="1" w:styleId="Heading1Char">
+    <w:name w:val="Heading 1 Char"/>
+    <w:basedOn w:val="DefaultParagraphFont"/>
+    <w:link w:val="Heading1"/>
     <w:uiPriority w:val="9"/>
     <w:rsid w:val="00E06232"/>
     <w:rPr>
@@ -4977,10 +5021,10 @@
       <w:szCs w:val="36"/>
     </w:rPr>
   </w:style>
-  <w:style w:type="character" w:customStyle="1" w:styleId="berschrift2Zchn">
-    <w:name w:val="Überschrift 2 Zchn"/>
-    <w:basedOn w:val="Absatz-Standardschriftart"/>
-    <w:link w:val="berschrift2"/>
+  <w:style w:type="character" w:customStyle="1" w:styleId="Heading2Char">
+    <w:name w:val="Heading 2 Char"/>
+    <w:basedOn w:val="DefaultParagraphFont"/>
+    <w:link w:val="Heading2"/>
     <w:uiPriority w:val="9"/>
     <w:rsid w:val="00E06232"/>
     <w:rPr>
@@ -4991,10 +5035,10 @@
       <w:szCs w:val="28"/>
     </w:rPr>
   </w:style>
-  <w:style w:type="character" w:customStyle="1" w:styleId="berschrift3Zchn">
-    <w:name w:val="Überschrift 3 Zchn"/>
-    <w:basedOn w:val="Absatz-Standardschriftart"/>
-    <w:link w:val="berschrift3"/>
+  <w:style w:type="character" w:customStyle="1" w:styleId="Heading3Char">
+    <w:name w:val="Heading 3 Char"/>
+    <w:basedOn w:val="DefaultParagraphFont"/>
+    <w:link w:val="Heading3"/>
     <w:uiPriority w:val="9"/>
     <w:rsid w:val="00721358"/>
     <w:rPr>
@@ -5005,10 +5049,10 @@
       <w:szCs w:val="24"/>
     </w:rPr>
   </w:style>
-  <w:style w:type="character" w:customStyle="1" w:styleId="berschrift4Zchn">
-    <w:name w:val="Überschrift 4 Zchn"/>
-    <w:basedOn w:val="Absatz-Standardschriftart"/>
-    <w:link w:val="berschrift4"/>
+  <w:style w:type="character" w:customStyle="1" w:styleId="Heading4Char">
+    <w:name w:val="Heading 4 Char"/>
+    <w:basedOn w:val="DefaultParagraphFont"/>
+    <w:link w:val="Heading4"/>
     <w:uiPriority w:val="9"/>
     <w:rsid w:val="00721358"/>
     <w:rPr>
@@ -5019,10 +5063,10 @@
       <w:iCs/>
     </w:rPr>
   </w:style>
-  <w:style w:type="character" w:customStyle="1" w:styleId="berschrift5Zchn">
-    <w:name w:val="Überschrift 5 Zchn"/>
-    <w:basedOn w:val="Absatz-Standardschriftart"/>
-    <w:link w:val="berschrift5"/>
+  <w:style w:type="character" w:customStyle="1" w:styleId="Heading5Char">
+    <w:name w:val="Heading 5 Char"/>
+    <w:basedOn w:val="DefaultParagraphFont"/>
+    <w:link w:val="Heading5"/>
     <w:uiPriority w:val="9"/>
     <w:semiHidden/>
     <w:rsid w:val="00E06232"/>
@@ -5032,10 +5076,10 @@
       <w:sz w:val="24"/>
     </w:rPr>
   </w:style>
-  <w:style w:type="character" w:customStyle="1" w:styleId="berschrift6Zchn">
-    <w:name w:val="Überschrift 6 Zchn"/>
-    <w:basedOn w:val="Absatz-Standardschriftart"/>
-    <w:link w:val="berschrift6"/>
+  <w:style w:type="character" w:customStyle="1" w:styleId="Heading6Char">
+    <w:name w:val="Heading 6 Char"/>
+    <w:basedOn w:val="DefaultParagraphFont"/>
+    <w:link w:val="Heading6"/>
     <w:uiPriority w:val="9"/>
     <w:semiHidden/>
     <w:rsid w:val="00E06232"/>
@@ -5047,10 +5091,10 @@
       <w:sz w:val="24"/>
     </w:rPr>
   </w:style>
-  <w:style w:type="character" w:customStyle="1" w:styleId="berschrift7Zchn">
-    <w:name w:val="Überschrift 7 Zchn"/>
-    <w:basedOn w:val="Absatz-Standardschriftart"/>
-    <w:link w:val="berschrift7"/>
+  <w:style w:type="character" w:customStyle="1" w:styleId="Heading7Char">
+    <w:name w:val="Heading 7 Char"/>
+    <w:basedOn w:val="DefaultParagraphFont"/>
+    <w:link w:val="Heading7"/>
     <w:uiPriority w:val="9"/>
     <w:semiHidden/>
     <w:rsid w:val="00E06232"/>
@@ -5062,10 +5106,10 @@
       <w:sz w:val="24"/>
     </w:rPr>
   </w:style>
-  <w:style w:type="character" w:customStyle="1" w:styleId="berschrift8Zchn">
-    <w:name w:val="Überschrift 8 Zchn"/>
-    <w:basedOn w:val="Absatz-Standardschriftart"/>
-    <w:link w:val="berschrift8"/>
+  <w:style w:type="character" w:customStyle="1" w:styleId="Heading8Char">
+    <w:name w:val="Heading 8 Char"/>
+    <w:basedOn w:val="DefaultParagraphFont"/>
+    <w:link w:val="Heading8"/>
     <w:uiPriority w:val="9"/>
     <w:semiHidden/>
     <w:rsid w:val="00E06232"/>
@@ -5076,10 +5120,10 @@
       <w:szCs w:val="20"/>
     </w:rPr>
   </w:style>
-  <w:style w:type="character" w:customStyle="1" w:styleId="berschrift9Zchn">
-    <w:name w:val="Überschrift 9 Zchn"/>
-    <w:basedOn w:val="Absatz-Standardschriftart"/>
-    <w:link w:val="berschrift9"/>
+  <w:style w:type="character" w:customStyle="1" w:styleId="Heading9Char">
+    <w:name w:val="Heading 9 Char"/>
+    <w:basedOn w:val="DefaultParagraphFont"/>
+    <w:link w:val="Heading9"/>
     <w:uiPriority w:val="9"/>
     <w:semiHidden/>
     <w:rsid w:val="00E06232"/>
@@ -5092,10 +5136,10 @@
       <w:szCs w:val="20"/>
     </w:rPr>
   </w:style>
-  <w:style w:type="paragraph" w:styleId="Funotentext">
+  <w:style w:type="paragraph" w:styleId="FootnoteText">
     <w:name w:val="footnote text"/>
-    <w:basedOn w:val="Standard"/>
-    <w:link w:val="FunotentextZchn"/>
+    <w:basedOn w:val="Normal"/>
+    <w:link w:val="FootnoteTextChar"/>
     <w:uiPriority w:val="99"/>
     <w:unhideWhenUsed/>
     <w:rsid w:val="00AD31D5"/>
@@ -5109,10 +5153,10 @@
       <w:szCs w:val="20"/>
     </w:rPr>
   </w:style>
-  <w:style w:type="character" w:customStyle="1" w:styleId="FunotentextZchn">
-    <w:name w:val="Fußnotentext Zchn"/>
-    <w:basedOn w:val="Absatz-Standardschriftart"/>
-    <w:link w:val="Funotentext"/>
+  <w:style w:type="character" w:customStyle="1" w:styleId="FootnoteTextChar">
+    <w:name w:val="Footnote Text Char"/>
+    <w:basedOn w:val="DefaultParagraphFont"/>
+    <w:link w:val="FootnoteText"/>
     <w:uiPriority w:val="99"/>
     <w:rsid w:val="00AD31D5"/>
     <w:rPr>
@@ -5121,9 +5165,9 @@
       <w:szCs w:val="20"/>
     </w:rPr>
   </w:style>
-  <w:style w:type="character" w:styleId="Funotenzeichen">
+  <w:style w:type="character" w:styleId="FootnoteReference">
     <w:name w:val="footnote reference"/>
-    <w:basedOn w:val="Absatz-Standardschriftart"/>
+    <w:basedOn w:val="DefaultParagraphFont"/>
     <w:uiPriority w:val="99"/>
     <w:semiHidden/>
     <w:unhideWhenUsed/>
@@ -5132,10 +5176,10 @@
       <w:vertAlign w:val="superscript"/>
     </w:rPr>
   </w:style>
-  <w:style w:type="paragraph" w:styleId="Sprechblasentext">
+  <w:style w:type="paragraph" w:styleId="BalloonText">
     <w:name w:val="Balloon Text"/>
-    <w:basedOn w:val="Standard"/>
-    <w:link w:val="SprechblasentextZchn"/>
+    <w:basedOn w:val="Normal"/>
+    <w:link w:val="BalloonTextChar"/>
     <w:uiPriority w:val="99"/>
     <w:semiHidden/>
     <w:unhideWhenUsed/>
@@ -5149,10 +5193,10 @@
       <w:szCs w:val="16"/>
     </w:rPr>
   </w:style>
-  <w:style w:type="character" w:customStyle="1" w:styleId="SprechblasentextZchn">
-    <w:name w:val="Sprechblasentext Zchn"/>
-    <w:basedOn w:val="Absatz-Standardschriftart"/>
-    <w:link w:val="Sprechblasentext"/>
+  <w:style w:type="character" w:customStyle="1" w:styleId="BalloonTextChar">
+    <w:name w:val="Balloon Text Char"/>
+    <w:basedOn w:val="DefaultParagraphFont"/>
+    <w:link w:val="BalloonText"/>
     <w:uiPriority w:val="99"/>
     <w:semiHidden/>
     <w:rsid w:val="00721358"/>
@@ -5162,10 +5206,10 @@
       <w:szCs w:val="16"/>
     </w:rPr>
   </w:style>
-  <w:style w:type="paragraph" w:styleId="Beschriftung">
+  <w:style w:type="paragraph" w:styleId="Caption">
     <w:name w:val="caption"/>
-    <w:basedOn w:val="Standard"/>
-    <w:next w:val="Standard"/>
+    <w:basedOn w:val="Normal"/>
+    <w:next w:val="Normal"/>
     <w:uiPriority w:val="35"/>
     <w:unhideWhenUsed/>
     <w:qFormat/>
@@ -5181,9 +5225,9 @@
       <w:szCs w:val="20"/>
     </w:rPr>
   </w:style>
-  <w:style w:type="table" w:styleId="Tabellenraster">
+  <w:style w:type="table" w:styleId="TableGrid">
     <w:name w:val="Table Grid"/>
-    <w:basedOn w:val="NormaleTabelle"/>
+    <w:basedOn w:val="TableNormal"/>
     <w:uiPriority w:val="59"/>
     <w:rsid w:val="00721358"/>
     <w:pPr>
@@ -5200,9 +5244,9 @@
       </w:tblBorders>
     </w:tblPr>
   </w:style>
-  <w:style w:type="paragraph" w:styleId="Listenabsatz">
+  <w:style w:type="paragraph" w:styleId="ListParagraph">
     <w:name w:val="List Paragraph"/>
-    <w:basedOn w:val="Standard"/>
+    <w:basedOn w:val="Normal"/>
     <w:uiPriority w:val="34"/>
     <w:qFormat/>
     <w:rsid w:val="00824982"/>
@@ -5216,7 +5260,7 @@
   </w:style>
   <w:style w:type="paragraph" w:customStyle="1" w:styleId="Listenabsatz2">
     <w:name w:val="Listenabsatz2"/>
-    <w:basedOn w:val="Listenabsatz"/>
+    <w:basedOn w:val="ListParagraph"/>
     <w:qFormat/>
     <w:rsid w:val="00197774"/>
     <w:pPr>
@@ -5229,7 +5273,7 @@
   </w:style>
   <w:style w:type="paragraph" w:customStyle="1" w:styleId="Nummeriert1">
     <w:name w:val="Nummeriert1"/>
-    <w:basedOn w:val="Listenabsatz"/>
+    <w:basedOn w:val="ListParagraph"/>
     <w:qFormat/>
     <w:rsid w:val="00197774"/>
     <w:pPr>
@@ -5243,7 +5287,7 @@
   </w:style>
   <w:style w:type="paragraph" w:customStyle="1" w:styleId="Nummeriert2">
     <w:name w:val="Nummeriert2"/>
-    <w:basedOn w:val="Listenabsatz"/>
+    <w:basedOn w:val="ListParagraph"/>
     <w:qFormat/>
     <w:rsid w:val="00197774"/>
     <w:pPr>
@@ -5257,7 +5301,7 @@
   </w:style>
   <w:style w:type="paragraph" w:customStyle="1" w:styleId="Listenabsatz1">
     <w:name w:val="Listenabsatz1"/>
-    <w:basedOn w:val="Listenabsatz"/>
+    <w:basedOn w:val="ListParagraph"/>
     <w:qFormat/>
     <w:rsid w:val="00197774"/>
     <w:pPr>
@@ -5265,9 +5309,9 @@
       <w:contextualSpacing w:val="0"/>
     </w:pPr>
   </w:style>
-  <w:style w:type="character" w:styleId="Platzhaltertext">
+  <w:style w:type="character" w:styleId="PlaceholderText">
     <w:name w:val="Placeholder Text"/>
-    <w:basedOn w:val="Absatz-Standardschriftart"/>
+    <w:basedOn w:val="DefaultParagraphFont"/>
     <w:uiPriority w:val="99"/>
     <w:semiHidden/>
     <w:rsid w:val="00197774"/>
@@ -5275,10 +5319,10 @@
       <w:color w:val="808080"/>
     </w:rPr>
   </w:style>
-  <w:style w:type="paragraph" w:styleId="Abbildungsverzeichnis">
+  <w:style w:type="paragraph" w:styleId="TableofFigures">
     <w:name w:val="table of figures"/>
-    <w:basedOn w:val="Standard"/>
-    <w:next w:val="Standard"/>
+    <w:basedOn w:val="Normal"/>
+    <w:next w:val="Normal"/>
     <w:uiPriority w:val="99"/>
     <w:unhideWhenUsed/>
     <w:rsid w:val="009F1ABF"/>
@@ -5288,7 +5332,7 @@
   </w:style>
   <w:style w:type="character" w:styleId="Hyperlink">
     <w:name w:val="Hyperlink"/>
-    <w:basedOn w:val="Absatz-Standardschriftart"/>
+    <w:basedOn w:val="DefaultParagraphFont"/>
     <w:uiPriority w:val="99"/>
     <w:unhideWhenUsed/>
     <w:rsid w:val="00161773"/>
@@ -5297,10 +5341,10 @@
       <w:u w:val="single"/>
     </w:rPr>
   </w:style>
-  <w:style w:type="paragraph" w:styleId="Literaturverzeichnis">
+  <w:style w:type="paragraph" w:styleId="Bibliography">
     <w:name w:val="Bibliography"/>
-    <w:basedOn w:val="Standard"/>
-    <w:next w:val="Standard"/>
+    <w:basedOn w:val="Normal"/>
+    <w:next w:val="Normal"/>
     <w:uiPriority w:val="37"/>
     <w:unhideWhenUsed/>
     <w:rsid w:val="00AD31D5"/>
@@ -5309,10 +5353,10 @@
       <w:jc w:val="left"/>
     </w:pPr>
   </w:style>
-  <w:style w:type="paragraph" w:styleId="Inhaltsverzeichnisberschrift">
+  <w:style w:type="paragraph" w:styleId="TOCHeading">
     <w:name w:val="TOC Heading"/>
-    <w:basedOn w:val="berschrift1"/>
-    <w:next w:val="Standard"/>
+    <w:basedOn w:val="Heading1"/>
+    <w:next w:val="Normal"/>
     <w:uiPriority w:val="39"/>
     <w:semiHidden/>
     <w:unhideWhenUsed/>
@@ -5334,10 +5378,10 @@
       <w:lang w:eastAsia="de-DE"/>
     </w:rPr>
   </w:style>
-  <w:style w:type="paragraph" w:styleId="Verzeichnis1">
+  <w:style w:type="paragraph" w:styleId="TOC1">
     <w:name w:val="toc 1"/>
-    <w:basedOn w:val="Standard"/>
-    <w:next w:val="Standard"/>
+    <w:basedOn w:val="Normal"/>
+    <w:next w:val="Normal"/>
     <w:autoRedefine/>
     <w:uiPriority w:val="39"/>
     <w:unhideWhenUsed/>
@@ -5350,10 +5394,10 @@
       <w:spacing w:after="100"/>
     </w:pPr>
   </w:style>
-  <w:style w:type="paragraph" w:styleId="Verzeichnis2">
+  <w:style w:type="paragraph" w:styleId="TOC2">
     <w:name w:val="toc 2"/>
-    <w:basedOn w:val="Standard"/>
-    <w:next w:val="Standard"/>
+    <w:basedOn w:val="Normal"/>
+    <w:next w:val="Normal"/>
     <w:autoRedefine/>
     <w:uiPriority w:val="39"/>
     <w:unhideWhenUsed/>
@@ -5363,10 +5407,10 @@
       <w:ind w:left="240"/>
     </w:pPr>
   </w:style>
-  <w:style w:type="paragraph" w:styleId="Verzeichnis3">
+  <w:style w:type="paragraph" w:styleId="TOC3">
     <w:name w:val="toc 3"/>
-    <w:basedOn w:val="Standard"/>
-    <w:next w:val="Standard"/>
+    <w:basedOn w:val="Normal"/>
+    <w:next w:val="Normal"/>
     <w:autoRedefine/>
     <w:uiPriority w:val="39"/>
     <w:unhideWhenUsed/>
@@ -5376,10 +5420,10 @@
       <w:ind w:left="480"/>
     </w:pPr>
   </w:style>
-  <w:style w:type="paragraph" w:styleId="Kopfzeile">
+  <w:style w:type="paragraph" w:styleId="Header">
     <w:name w:val="header"/>
-    <w:basedOn w:val="Standard"/>
-    <w:link w:val="KopfzeileZchn"/>
+    <w:basedOn w:val="Normal"/>
+    <w:link w:val="HeaderChar"/>
     <w:uiPriority w:val="99"/>
     <w:unhideWhenUsed/>
     <w:rsid w:val="001253EA"/>
@@ -5391,10 +5435,10 @@
       <w:spacing w:before="0" w:line="240" w:lineRule="auto"/>
     </w:pPr>
   </w:style>
-  <w:style w:type="character" w:customStyle="1" w:styleId="KopfzeileZchn">
-    <w:name w:val="Kopfzeile Zchn"/>
-    <w:basedOn w:val="Absatz-Standardschriftart"/>
-    <w:link w:val="Kopfzeile"/>
+  <w:style w:type="character" w:customStyle="1" w:styleId="HeaderChar">
+    <w:name w:val="Header Char"/>
+    <w:basedOn w:val="DefaultParagraphFont"/>
+    <w:link w:val="Header"/>
     <w:uiPriority w:val="99"/>
     <w:rsid w:val="001253EA"/>
     <w:rPr>
@@ -5402,10 +5446,10 @@
       <w:sz w:val="24"/>
     </w:rPr>
   </w:style>
-  <w:style w:type="paragraph" w:styleId="Fuzeile">
+  <w:style w:type="paragraph" w:styleId="Footer">
     <w:name w:val="footer"/>
-    <w:basedOn w:val="Standard"/>
-    <w:link w:val="FuzeileZchn"/>
+    <w:basedOn w:val="Normal"/>
+    <w:link w:val="FooterChar"/>
     <w:uiPriority w:val="99"/>
     <w:unhideWhenUsed/>
     <w:rsid w:val="001253EA"/>
@@ -5417,10 +5461,10 @@
       <w:spacing w:before="0" w:line="240" w:lineRule="auto"/>
     </w:pPr>
   </w:style>
-  <w:style w:type="character" w:customStyle="1" w:styleId="FuzeileZchn">
-    <w:name w:val="Fußzeile Zchn"/>
-    <w:basedOn w:val="Absatz-Standardschriftart"/>
-    <w:link w:val="Fuzeile"/>
+  <w:style w:type="character" w:customStyle="1" w:styleId="FooterChar">
+    <w:name w:val="Footer Char"/>
+    <w:basedOn w:val="DefaultParagraphFont"/>
+    <w:link w:val="Footer"/>
     <w:uiPriority w:val="99"/>
     <w:rsid w:val="001253EA"/>
     <w:rPr>
@@ -5430,7 +5474,7 @@
   </w:style>
   <w:style w:type="paragraph" w:customStyle="1" w:styleId="berschrift1-Ohne">
     <w:name w:val="Überschrift 1-Ohne"/>
-    <w:basedOn w:val="berschrift1"/>
+    <w:basedOn w:val="Heading1"/>
     <w:qFormat/>
     <w:rsid w:val="00FA3877"/>
     <w:pPr>
@@ -5441,9 +5485,9 @@
       <w:jc w:val="center"/>
     </w:pPr>
   </w:style>
-  <w:style w:type="character" w:styleId="Kommentarzeichen">
+  <w:style w:type="character" w:styleId="CommentReference">
     <w:name w:val="annotation reference"/>
-    <w:basedOn w:val="Absatz-Standardschriftart"/>
+    <w:basedOn w:val="DefaultParagraphFont"/>
     <w:uiPriority w:val="99"/>
     <w:semiHidden/>
     <w:unhideWhenUsed/>
@@ -5453,10 +5497,10 @@
       <w:szCs w:val="16"/>
     </w:rPr>
   </w:style>
-  <w:style w:type="paragraph" w:styleId="Kommentartext">
+  <w:style w:type="paragraph" w:styleId="CommentText">
     <w:name w:val="annotation text"/>
-    <w:basedOn w:val="Standard"/>
-    <w:link w:val="KommentartextZchn"/>
+    <w:basedOn w:val="Normal"/>
+    <w:link w:val="CommentTextChar"/>
     <w:uiPriority w:val="99"/>
     <w:semiHidden/>
     <w:unhideWhenUsed/>
@@ -5469,10 +5513,10 @@
       <w:szCs w:val="20"/>
     </w:rPr>
   </w:style>
-  <w:style w:type="character" w:customStyle="1" w:styleId="KommentartextZchn">
-    <w:name w:val="Kommentartext Zchn"/>
-    <w:basedOn w:val="Absatz-Standardschriftart"/>
-    <w:link w:val="Kommentartext"/>
+  <w:style w:type="character" w:customStyle="1" w:styleId="CommentTextChar">
+    <w:name w:val="Comment Text Char"/>
+    <w:basedOn w:val="DefaultParagraphFont"/>
+    <w:link w:val="CommentText"/>
     <w:uiPriority w:val="99"/>
     <w:semiHidden/>
     <w:rsid w:val="00D40185"/>
@@ -5482,11 +5526,11 @@
       <w:szCs w:val="20"/>
     </w:rPr>
   </w:style>
-  <w:style w:type="paragraph" w:styleId="Kommentarthema">
+  <w:style w:type="paragraph" w:styleId="CommentSubject">
     <w:name w:val="annotation subject"/>
-    <w:basedOn w:val="Kommentartext"/>
-    <w:next w:val="Kommentartext"/>
-    <w:link w:val="KommentarthemaZchn"/>
+    <w:basedOn w:val="CommentText"/>
+    <w:next w:val="CommentText"/>
+    <w:link w:val="CommentSubjectChar"/>
     <w:uiPriority w:val="99"/>
     <w:semiHidden/>
     <w:unhideWhenUsed/>
@@ -5496,10 +5540,10 @@
       <w:bCs/>
     </w:rPr>
   </w:style>
-  <w:style w:type="character" w:customStyle="1" w:styleId="KommentarthemaZchn">
-    <w:name w:val="Kommentarthema Zchn"/>
-    <w:basedOn w:val="KommentartextZchn"/>
-    <w:link w:val="Kommentarthema"/>
+  <w:style w:type="character" w:customStyle="1" w:styleId="CommentSubjectChar">
+    <w:name w:val="Comment Subject Char"/>
+    <w:basedOn w:val="CommentTextChar"/>
+    <w:link w:val="CommentSubject"/>
     <w:uiPriority w:val="99"/>
     <w:semiHidden/>
     <w:rsid w:val="00D40185"/>
@@ -5513,7 +5557,7 @@
   </w:style>
   <w:style w:type="paragraph" w:customStyle="1" w:styleId="ZitatEingerckt">
     <w:name w:val="ZitatEingerückt"/>
-    <w:basedOn w:val="Standard"/>
+    <w:basedOn w:val="Normal"/>
     <w:qFormat/>
     <w:rsid w:val="003571EC"/>
     <w:pPr>
@@ -5526,7 +5570,7 @@
   </w:style>
   <w:style w:type="paragraph" w:customStyle="1" w:styleId="Abkrzungsverzeichnis">
     <w:name w:val="Abkürzungsverzeichnis"/>
-    <w:basedOn w:val="Standard"/>
+    <w:basedOn w:val="Normal"/>
     <w:qFormat/>
     <w:rsid w:val="009F1ABF"/>
     <w:pPr>
@@ -5539,7 +5583,7 @@
   </w:style>
   <w:style w:type="paragraph" w:customStyle="1" w:styleId="SourceCode">
     <w:name w:val="SourceCode"/>
-    <w:basedOn w:val="Standard"/>
+    <w:basedOn w:val="Normal"/>
     <w:qFormat/>
     <w:rsid w:val="00B86D79"/>
     <w:pPr>
@@ -5558,10 +5602,10 @@
       <w:szCs w:val="18"/>
     </w:rPr>
   </w:style>
-  <w:style w:type="paragraph" w:styleId="Dokumentstruktur">
+  <w:style w:type="paragraph" w:styleId="DocumentMap">
     <w:name w:val="Document Map"/>
-    <w:basedOn w:val="Standard"/>
-    <w:link w:val="DokumentstrukturZchn"/>
+    <w:basedOn w:val="Normal"/>
+    <w:link w:val="DocumentMapChar"/>
     <w:uiPriority w:val="99"/>
     <w:semiHidden/>
     <w:unhideWhenUsed/>
@@ -5574,10 +5618,10 @@
       <w:szCs w:val="24"/>
     </w:rPr>
   </w:style>
-  <w:style w:type="character" w:customStyle="1" w:styleId="DokumentstrukturZchn">
-    <w:name w:val="Dokumentstruktur Zchn"/>
-    <w:basedOn w:val="Absatz-Standardschriftart"/>
-    <w:link w:val="Dokumentstruktur"/>
+  <w:style w:type="character" w:customStyle="1" w:styleId="DocumentMapChar">
+    <w:name w:val="Document Map Char"/>
+    <w:basedOn w:val="DefaultParagraphFont"/>
+    <w:link w:val="DocumentMap"/>
     <w:uiPriority w:val="99"/>
     <w:semiHidden/>
     <w:rsid w:val="00CC3971"/>
@@ -5947,6 +5991,7 @@
 <ds:datastoreItem xmlns:ds="http://schemas.openxmlformats.org/officeDocument/2006/customXml" ds:itemID="{A98EAB35-B3F3-5D4E-9998-E16E4B332D90}">
   <ds:schemaRefs>
     <ds:schemaRef ds:uri="http://schemas.openxmlformats.org/officeDocument/2006/bibliography"/>
+    <ds:schemaRef ds:uri="http://www.w3.org/2000/xmlns/"/>
   </ds:schemaRefs>
 </ds:datastoreItem>
 </file>
</xml_diff>